<commit_message>
xoa truong vc và dvt trong products
</commit_message>
<xml_diff>
--- a/CAU TRUC BACKEND.docx
+++ b/CAU TRUC BACKEND.docx
@@ -106,8 +106,6 @@
       <w:r>
         <w:t>Nút "Tìm" để áp dụng filter</w:t>
       </w:r>
-      <w:bookmarkStart w:id="0" w:name="_GoBack"/>
-      <w:bookmarkEnd w:id="0"/>
     </w:p>
     <w:p>
       <w:pPr>
@@ -359,8 +357,1776 @@
         <w:t>Click "Xem tất cả" để bỏ filter của cột đó</w:t>
       </w:r>
     </w:p>
-    <w:p/>
-    <w:p/>
+    <w:p>
+      <w:pPr>
+        <w:spacing w:after="240" w:line="240" w:lineRule="auto"/>
+        <w:rPr>
+          <w:rFonts w:ascii="Times New Roman" w:eastAsia="Times New Roman" w:hAnsi="Times New Roman" w:cs="Times New Roman"/>
+          <w:sz w:val="24"/>
+          <w:szCs w:val="24"/>
+        </w:rPr>
+      </w:pPr>
+      <w:r>
+        <w:rPr>
+          <w:rFonts w:ascii="Segoe UI Emoji" w:eastAsia="Times New Roman" w:hAnsi="Segoe UI Emoji" w:cs="Segoe UI Emoji"/>
+          <w:b/>
+          <w:bCs/>
+          <w:sz w:val="24"/>
+          <w:szCs w:val="24"/>
+        </w:rPr>
+        <w:lastRenderedPageBreak/>
+        <w:t>📋</w:t>
+      </w:r>
+      <w:r>
+        <w:rPr>
+          <w:rFonts w:ascii="Times New Roman" w:eastAsia="Times New Roman" w:hAnsi="Times New Roman" w:cs="Times New Roman"/>
+          <w:b/>
+          <w:bCs/>
+          <w:sz w:val="24"/>
+          <w:szCs w:val="24"/>
+        </w:rPr>
+        <w:t xml:space="preserve"> Còn lại (cần áp dụng tương tự):</w:t>
+      </w:r>
+    </w:p>
+    <w:p>
+      <w:pPr>
+        <w:numPr>
+          <w:ilvl w:val="0"/>
+          <w:numId w:val="88"/>
+        </w:numPr>
+        <w:spacing w:beforeAutospacing="1" w:after="0" w:afterAutospacing="1" w:line="240" w:lineRule="auto"/>
+        <w:rPr>
+          <w:rFonts w:ascii="Times New Roman" w:eastAsia="Times New Roman" w:hAnsi="Times New Roman" w:cs="Times New Roman"/>
+          <w:sz w:val="24"/>
+          <w:szCs w:val="24"/>
+        </w:rPr>
+      </w:pPr>
+      <w:hyperlink r:id="rId5" w:history="1">
+        <w:r>
+          <w:rPr>
+            <w:rFonts w:ascii="Times New Roman" w:eastAsia="Times New Roman" w:hAnsi="Times New Roman" w:cs="Times New Roman"/>
+            <w:color w:val="0000FF"/>
+            <w:sz w:val="24"/>
+            <w:szCs w:val="24"/>
+            <w:bdr w:val="single" w:sz="6" w:space="1" w:color="auto" w:frame="1"/>
+          </w:rPr>
+          <w:t>Warehouses.jsx</w:t>
+        </w:r>
+      </w:hyperlink>
+    </w:p>
+    <w:p>
+      <w:pPr>
+        <w:numPr>
+          <w:ilvl w:val="0"/>
+          <w:numId w:val="88"/>
+        </w:numPr>
+        <w:spacing w:beforeAutospacing="1" w:after="0" w:afterAutospacing="1" w:line="240" w:lineRule="auto"/>
+        <w:rPr>
+          <w:rFonts w:ascii="Times New Roman" w:eastAsia="Times New Roman" w:hAnsi="Times New Roman" w:cs="Times New Roman"/>
+          <w:sz w:val="24"/>
+          <w:szCs w:val="24"/>
+        </w:rPr>
+      </w:pPr>
+      <w:hyperlink r:id="rId6" w:history="1">
+        <w:r>
+          <w:rPr>
+            <w:rFonts w:ascii="Times New Roman" w:eastAsia="Times New Roman" w:hAnsi="Times New Roman" w:cs="Times New Roman"/>
+            <w:color w:val="0000FF"/>
+            <w:sz w:val="24"/>
+            <w:szCs w:val="24"/>
+            <w:bdr w:val="single" w:sz="6" w:space="1" w:color="auto" w:frame="1"/>
+          </w:rPr>
+          <w:t>AccountsFunds.jsx</w:t>
+        </w:r>
+      </w:hyperlink>
+      <w:r>
+        <w:rPr>
+          <w:rFonts w:ascii="Times New Roman" w:eastAsia="Times New Roman" w:hAnsi="Times New Roman" w:cs="Times New Roman"/>
+          <w:sz w:val="24"/>
+          <w:szCs w:val="24"/>
+        </w:rPr>
+        <w:t> (có 2 tab: funds và loans)</w:t>
+      </w:r>
+    </w:p>
+    <w:p>
+      <w:pPr>
+        <w:numPr>
+          <w:ilvl w:val="0"/>
+          <w:numId w:val="88"/>
+        </w:numPr>
+        <w:spacing w:beforeAutospacing="1" w:after="0" w:afterAutospacing="1" w:line="240" w:lineRule="auto"/>
+        <w:rPr>
+          <w:rFonts w:ascii="Times New Roman" w:eastAsia="Times New Roman" w:hAnsi="Times New Roman" w:cs="Times New Roman"/>
+          <w:sz w:val="24"/>
+          <w:szCs w:val="24"/>
+        </w:rPr>
+      </w:pPr>
+      <w:r>
+        <w:rPr>
+          <w:rFonts w:ascii="Times New Roman" w:eastAsia="Times New Roman" w:hAnsi="Times New Roman" w:cs="Times New Roman"/>
+          <w:sz w:val="24"/>
+          <w:szCs w:val="24"/>
+        </w:rPr>
+        <w:t>Business pages: ImportGoods.jsx, ExportGoods.jsx, </w:t>
+      </w:r>
+      <w:hyperlink r:id="rId7" w:history="1">
+        <w:r>
+          <w:rPr>
+            <w:rFonts w:ascii="Times New Roman" w:eastAsia="Times New Roman" w:hAnsi="Times New Roman" w:cs="Times New Roman"/>
+            <w:color w:val="0000FF"/>
+            <w:sz w:val="24"/>
+            <w:szCs w:val="24"/>
+            <w:bdr w:val="single" w:sz="6" w:space="1" w:color="auto" w:frame="1"/>
+          </w:rPr>
+          <w:t>WarehouseTransfer.jsx</w:t>
+        </w:r>
+      </w:hyperlink>
+    </w:p>
+    <w:p>
+      <w:pPr>
+        <w:shd w:val="clear" w:color="auto" w:fill="1F1F1F"/>
+        <w:spacing w:after="0" w:line="300" w:lineRule="atLeast"/>
+        <w:rPr>
+          <w:rFonts w:ascii="Consolas" w:eastAsia="Times New Roman" w:hAnsi="Consolas" w:cs="Times New Roman"/>
+          <w:color w:val="CCCCCC"/>
+          <w:sz w:val="21"/>
+          <w:szCs w:val="21"/>
+        </w:rPr>
+      </w:pPr>
+      <w:r>
+        <w:rPr>
+          <w:rFonts w:ascii="Consolas" w:eastAsia="Times New Roman" w:hAnsi="Consolas" w:cs="Times New Roman"/>
+          <w:color w:val="6A9955"/>
+          <w:sz w:val="21"/>
+          <w:szCs w:val="21"/>
+        </w:rPr>
+        <w:t>// 1. Import component</w:t>
+      </w:r>
+    </w:p>
+    <w:p>
+      <w:pPr>
+        <w:shd w:val="clear" w:color="auto" w:fill="1F1F1F"/>
+        <w:spacing w:after="0" w:line="300" w:lineRule="atLeast"/>
+        <w:rPr>
+          <w:rFonts w:ascii="Consolas" w:eastAsia="Times New Roman" w:hAnsi="Consolas" w:cs="Times New Roman"/>
+          <w:color w:val="CCCCCC"/>
+          <w:sz w:val="21"/>
+          <w:szCs w:val="21"/>
+        </w:rPr>
+      </w:pPr>
+      <w:r>
+        <w:rPr>
+          <w:rFonts w:ascii="Consolas" w:eastAsia="Times New Roman" w:hAnsi="Consolas" w:cs="Times New Roman"/>
+          <w:color w:val="C586C0"/>
+          <w:sz w:val="21"/>
+          <w:szCs w:val="21"/>
+        </w:rPr>
+        <w:t>import</w:t>
+      </w:r>
+      <w:r>
+        <w:rPr>
+          <w:rFonts w:ascii="Consolas" w:eastAsia="Times New Roman" w:hAnsi="Consolas" w:cs="Times New Roman"/>
+          <w:color w:val="CCCCCC"/>
+          <w:sz w:val="21"/>
+          <w:szCs w:val="21"/>
+        </w:rPr>
+        <w:t xml:space="preserve"> { </w:t>
+      </w:r>
+      <w:r>
+        <w:rPr>
+          <w:rFonts w:ascii="Consolas" w:eastAsia="Times New Roman" w:hAnsi="Consolas" w:cs="Times New Roman"/>
+          <w:color w:val="9CDCFE"/>
+          <w:sz w:val="21"/>
+          <w:szCs w:val="21"/>
+        </w:rPr>
+        <w:t>Pagination</w:t>
+      </w:r>
+      <w:r>
+        <w:rPr>
+          <w:rFonts w:ascii="Consolas" w:eastAsia="Times New Roman" w:hAnsi="Consolas" w:cs="Times New Roman"/>
+          <w:color w:val="CCCCCC"/>
+          <w:sz w:val="21"/>
+          <w:szCs w:val="21"/>
+        </w:rPr>
+        <w:t xml:space="preserve"> } </w:t>
+      </w:r>
+      <w:r>
+        <w:rPr>
+          <w:rFonts w:ascii="Consolas" w:eastAsia="Times New Roman" w:hAnsi="Consolas" w:cs="Times New Roman"/>
+          <w:color w:val="C586C0"/>
+          <w:sz w:val="21"/>
+          <w:szCs w:val="21"/>
+        </w:rPr>
+        <w:t>from</w:t>
+      </w:r>
+      <w:r>
+        <w:rPr>
+          <w:rFonts w:ascii="Consolas" w:eastAsia="Times New Roman" w:hAnsi="Consolas" w:cs="Times New Roman"/>
+          <w:color w:val="CCCCCC"/>
+          <w:sz w:val="21"/>
+          <w:szCs w:val="21"/>
+        </w:rPr>
+        <w:t xml:space="preserve"> </w:t>
+      </w:r>
+      <w:r>
+        <w:rPr>
+          <w:rFonts w:ascii="Consolas" w:eastAsia="Times New Roman" w:hAnsi="Consolas" w:cs="Times New Roman"/>
+          <w:color w:val="CE9178"/>
+          <w:sz w:val="21"/>
+          <w:szCs w:val="21"/>
+        </w:rPr>
+        <w:t>'../common/Pagination'</w:t>
+      </w:r>
+      <w:r>
+        <w:rPr>
+          <w:rFonts w:ascii="Consolas" w:eastAsia="Times New Roman" w:hAnsi="Consolas" w:cs="Times New Roman"/>
+          <w:color w:val="CCCCCC"/>
+          <w:sz w:val="21"/>
+          <w:szCs w:val="21"/>
+        </w:rPr>
+        <w:t>;</w:t>
+      </w:r>
+    </w:p>
+    <w:p>
+      <w:pPr>
+        <w:shd w:val="clear" w:color="auto" w:fill="1F1F1F"/>
+        <w:spacing w:after="0" w:line="300" w:lineRule="atLeast"/>
+        <w:rPr>
+          <w:rFonts w:ascii="Consolas" w:eastAsia="Times New Roman" w:hAnsi="Consolas" w:cs="Times New Roman"/>
+          <w:color w:val="CCCCCC"/>
+          <w:sz w:val="21"/>
+          <w:szCs w:val="21"/>
+        </w:rPr>
+      </w:pPr>
+    </w:p>
+    <w:p>
+      <w:pPr>
+        <w:shd w:val="clear" w:color="auto" w:fill="1F1F1F"/>
+        <w:spacing w:after="0" w:line="300" w:lineRule="atLeast"/>
+        <w:rPr>
+          <w:rFonts w:ascii="Consolas" w:eastAsia="Times New Roman" w:hAnsi="Consolas" w:cs="Times New Roman"/>
+          <w:color w:val="CCCCCC"/>
+          <w:sz w:val="21"/>
+          <w:szCs w:val="21"/>
+        </w:rPr>
+      </w:pPr>
+      <w:r>
+        <w:rPr>
+          <w:rFonts w:ascii="Consolas" w:eastAsia="Times New Roman" w:hAnsi="Consolas" w:cs="Times New Roman"/>
+          <w:color w:val="6A9955"/>
+          <w:sz w:val="21"/>
+          <w:szCs w:val="21"/>
+        </w:rPr>
+        <w:t>// 2. Thêm state</w:t>
+      </w:r>
+    </w:p>
+    <w:p>
+      <w:pPr>
+        <w:shd w:val="clear" w:color="auto" w:fill="1F1F1F"/>
+        <w:spacing w:after="0" w:line="300" w:lineRule="atLeast"/>
+        <w:rPr>
+          <w:rFonts w:ascii="Consolas" w:eastAsia="Times New Roman" w:hAnsi="Consolas" w:cs="Times New Roman"/>
+          <w:color w:val="CCCCCC"/>
+          <w:sz w:val="21"/>
+          <w:szCs w:val="21"/>
+        </w:rPr>
+      </w:pPr>
+      <w:r>
+        <w:rPr>
+          <w:rFonts w:ascii="Consolas" w:eastAsia="Times New Roman" w:hAnsi="Consolas" w:cs="Times New Roman"/>
+          <w:color w:val="569CD6"/>
+          <w:sz w:val="21"/>
+          <w:szCs w:val="21"/>
+        </w:rPr>
+        <w:t>const</w:t>
+      </w:r>
+      <w:r>
+        <w:rPr>
+          <w:rFonts w:ascii="Consolas" w:eastAsia="Times New Roman" w:hAnsi="Consolas" w:cs="Times New Roman"/>
+          <w:color w:val="CCCCCC"/>
+          <w:sz w:val="21"/>
+          <w:szCs w:val="21"/>
+        </w:rPr>
+        <w:t xml:space="preserve"> [</w:t>
+      </w:r>
+      <w:r>
+        <w:rPr>
+          <w:rFonts w:ascii="Consolas" w:eastAsia="Times New Roman" w:hAnsi="Consolas" w:cs="Times New Roman"/>
+          <w:color w:val="4FC1FF"/>
+          <w:sz w:val="21"/>
+          <w:szCs w:val="21"/>
+        </w:rPr>
+        <w:t>currentPage</w:t>
+      </w:r>
+      <w:r>
+        <w:rPr>
+          <w:rFonts w:ascii="Consolas" w:eastAsia="Times New Roman" w:hAnsi="Consolas" w:cs="Times New Roman"/>
+          <w:color w:val="CCCCCC"/>
+          <w:sz w:val="21"/>
+          <w:szCs w:val="21"/>
+        </w:rPr>
+        <w:t xml:space="preserve">, </w:t>
+      </w:r>
+      <w:r>
+        <w:rPr>
+          <w:rFonts w:ascii="Consolas" w:eastAsia="Times New Roman" w:hAnsi="Consolas" w:cs="Times New Roman"/>
+          <w:color w:val="4FC1FF"/>
+          <w:sz w:val="21"/>
+          <w:szCs w:val="21"/>
+        </w:rPr>
+        <w:t>setCurrentPage</w:t>
+      </w:r>
+      <w:r>
+        <w:rPr>
+          <w:rFonts w:ascii="Consolas" w:eastAsia="Times New Roman" w:hAnsi="Consolas" w:cs="Times New Roman"/>
+          <w:color w:val="CCCCCC"/>
+          <w:sz w:val="21"/>
+          <w:szCs w:val="21"/>
+        </w:rPr>
+        <w:t xml:space="preserve">] </w:t>
+      </w:r>
+      <w:r>
+        <w:rPr>
+          <w:rFonts w:ascii="Consolas" w:eastAsia="Times New Roman" w:hAnsi="Consolas" w:cs="Times New Roman"/>
+          <w:color w:val="D4D4D4"/>
+          <w:sz w:val="21"/>
+          <w:szCs w:val="21"/>
+        </w:rPr>
+        <w:t>=</w:t>
+      </w:r>
+      <w:r>
+        <w:rPr>
+          <w:rFonts w:ascii="Consolas" w:eastAsia="Times New Roman" w:hAnsi="Consolas" w:cs="Times New Roman"/>
+          <w:color w:val="CCCCCC"/>
+          <w:sz w:val="21"/>
+          <w:szCs w:val="21"/>
+        </w:rPr>
+        <w:t xml:space="preserve"> </w:t>
+      </w:r>
+      <w:r>
+        <w:rPr>
+          <w:rFonts w:ascii="Consolas" w:eastAsia="Times New Roman" w:hAnsi="Consolas" w:cs="Times New Roman"/>
+          <w:color w:val="DCDCAA"/>
+          <w:sz w:val="21"/>
+          <w:szCs w:val="21"/>
+        </w:rPr>
+        <w:t>useState</w:t>
+      </w:r>
+      <w:r>
+        <w:rPr>
+          <w:rFonts w:ascii="Consolas" w:eastAsia="Times New Roman" w:hAnsi="Consolas" w:cs="Times New Roman"/>
+          <w:color w:val="CCCCCC"/>
+          <w:sz w:val="21"/>
+          <w:szCs w:val="21"/>
+        </w:rPr>
+        <w:t>(</w:t>
+      </w:r>
+      <w:r>
+        <w:rPr>
+          <w:rFonts w:ascii="Consolas" w:eastAsia="Times New Roman" w:hAnsi="Consolas" w:cs="Times New Roman"/>
+          <w:color w:val="B5CEA8"/>
+          <w:sz w:val="21"/>
+          <w:szCs w:val="21"/>
+        </w:rPr>
+        <w:t>1</w:t>
+      </w:r>
+      <w:r>
+        <w:rPr>
+          <w:rFonts w:ascii="Consolas" w:eastAsia="Times New Roman" w:hAnsi="Consolas" w:cs="Times New Roman"/>
+          <w:color w:val="CCCCCC"/>
+          <w:sz w:val="21"/>
+          <w:szCs w:val="21"/>
+        </w:rPr>
+        <w:t>);</w:t>
+      </w:r>
+    </w:p>
+    <w:p>
+      <w:pPr>
+        <w:shd w:val="clear" w:color="auto" w:fill="1F1F1F"/>
+        <w:spacing w:after="0" w:line="300" w:lineRule="atLeast"/>
+        <w:rPr>
+          <w:rFonts w:ascii="Consolas" w:eastAsia="Times New Roman" w:hAnsi="Consolas" w:cs="Times New Roman"/>
+          <w:color w:val="CCCCCC"/>
+          <w:sz w:val="21"/>
+          <w:szCs w:val="21"/>
+        </w:rPr>
+      </w:pPr>
+      <w:r>
+        <w:rPr>
+          <w:rFonts w:ascii="Consolas" w:eastAsia="Times New Roman" w:hAnsi="Consolas" w:cs="Times New Roman"/>
+          <w:color w:val="569CD6"/>
+          <w:sz w:val="21"/>
+          <w:szCs w:val="21"/>
+        </w:rPr>
+        <w:t>const</w:t>
+      </w:r>
+      <w:r>
+        <w:rPr>
+          <w:rFonts w:ascii="Consolas" w:eastAsia="Times New Roman" w:hAnsi="Consolas" w:cs="Times New Roman"/>
+          <w:color w:val="CCCCCC"/>
+          <w:sz w:val="21"/>
+          <w:szCs w:val="21"/>
+        </w:rPr>
+        <w:t xml:space="preserve"> [</w:t>
+      </w:r>
+      <w:r>
+        <w:rPr>
+          <w:rFonts w:ascii="Consolas" w:eastAsia="Times New Roman" w:hAnsi="Consolas" w:cs="Times New Roman"/>
+          <w:color w:val="4FC1FF"/>
+          <w:sz w:val="21"/>
+          <w:szCs w:val="21"/>
+        </w:rPr>
+        <w:t>itemsPerPage</w:t>
+      </w:r>
+      <w:r>
+        <w:rPr>
+          <w:rFonts w:ascii="Consolas" w:eastAsia="Times New Roman" w:hAnsi="Consolas" w:cs="Times New Roman"/>
+          <w:color w:val="CCCCCC"/>
+          <w:sz w:val="21"/>
+          <w:szCs w:val="21"/>
+        </w:rPr>
+        <w:t xml:space="preserve">, </w:t>
+      </w:r>
+      <w:r>
+        <w:rPr>
+          <w:rFonts w:ascii="Consolas" w:eastAsia="Times New Roman" w:hAnsi="Consolas" w:cs="Times New Roman"/>
+          <w:color w:val="4FC1FF"/>
+          <w:sz w:val="21"/>
+          <w:szCs w:val="21"/>
+        </w:rPr>
+        <w:t>setItemsPerPage</w:t>
+      </w:r>
+      <w:r>
+        <w:rPr>
+          <w:rFonts w:ascii="Consolas" w:eastAsia="Times New Roman" w:hAnsi="Consolas" w:cs="Times New Roman"/>
+          <w:color w:val="CCCCCC"/>
+          <w:sz w:val="21"/>
+          <w:szCs w:val="21"/>
+        </w:rPr>
+        <w:t xml:space="preserve">] </w:t>
+      </w:r>
+      <w:r>
+        <w:rPr>
+          <w:rFonts w:ascii="Consolas" w:eastAsia="Times New Roman" w:hAnsi="Consolas" w:cs="Times New Roman"/>
+          <w:color w:val="D4D4D4"/>
+          <w:sz w:val="21"/>
+          <w:szCs w:val="21"/>
+        </w:rPr>
+        <w:t>=</w:t>
+      </w:r>
+      <w:r>
+        <w:rPr>
+          <w:rFonts w:ascii="Consolas" w:eastAsia="Times New Roman" w:hAnsi="Consolas" w:cs="Times New Roman"/>
+          <w:color w:val="CCCCCC"/>
+          <w:sz w:val="21"/>
+          <w:szCs w:val="21"/>
+        </w:rPr>
+        <w:t xml:space="preserve"> </w:t>
+      </w:r>
+      <w:r>
+        <w:rPr>
+          <w:rFonts w:ascii="Consolas" w:eastAsia="Times New Roman" w:hAnsi="Consolas" w:cs="Times New Roman"/>
+          <w:color w:val="DCDCAA"/>
+          <w:sz w:val="21"/>
+          <w:szCs w:val="21"/>
+        </w:rPr>
+        <w:t>useState</w:t>
+      </w:r>
+      <w:r>
+        <w:rPr>
+          <w:rFonts w:ascii="Consolas" w:eastAsia="Times New Roman" w:hAnsi="Consolas" w:cs="Times New Roman"/>
+          <w:color w:val="CCCCCC"/>
+          <w:sz w:val="21"/>
+          <w:szCs w:val="21"/>
+        </w:rPr>
+        <w:t>(</w:t>
+      </w:r>
+      <w:r>
+        <w:rPr>
+          <w:rFonts w:ascii="Consolas" w:eastAsia="Times New Roman" w:hAnsi="Consolas" w:cs="Times New Roman"/>
+          <w:color w:val="B5CEA8"/>
+          <w:sz w:val="21"/>
+          <w:szCs w:val="21"/>
+        </w:rPr>
+        <w:t>10</w:t>
+      </w:r>
+      <w:r>
+        <w:rPr>
+          <w:rFonts w:ascii="Consolas" w:eastAsia="Times New Roman" w:hAnsi="Consolas" w:cs="Times New Roman"/>
+          <w:color w:val="CCCCCC"/>
+          <w:sz w:val="21"/>
+          <w:szCs w:val="21"/>
+        </w:rPr>
+        <w:t>);</w:t>
+      </w:r>
+    </w:p>
+    <w:p>
+      <w:pPr>
+        <w:shd w:val="clear" w:color="auto" w:fill="1F1F1F"/>
+        <w:spacing w:after="0" w:line="300" w:lineRule="atLeast"/>
+        <w:rPr>
+          <w:rFonts w:ascii="Consolas" w:eastAsia="Times New Roman" w:hAnsi="Consolas" w:cs="Times New Roman"/>
+          <w:color w:val="CCCCCC"/>
+          <w:sz w:val="21"/>
+          <w:szCs w:val="21"/>
+        </w:rPr>
+      </w:pPr>
+    </w:p>
+    <w:p>
+      <w:pPr>
+        <w:shd w:val="clear" w:color="auto" w:fill="1F1F1F"/>
+        <w:spacing w:after="0" w:line="300" w:lineRule="atLeast"/>
+        <w:rPr>
+          <w:rFonts w:ascii="Consolas" w:eastAsia="Times New Roman" w:hAnsi="Consolas" w:cs="Times New Roman"/>
+          <w:color w:val="CCCCCC"/>
+          <w:sz w:val="21"/>
+          <w:szCs w:val="21"/>
+        </w:rPr>
+      </w:pPr>
+      <w:r>
+        <w:rPr>
+          <w:rFonts w:ascii="Consolas" w:eastAsia="Times New Roman" w:hAnsi="Consolas" w:cs="Times New Roman"/>
+          <w:color w:val="6A9955"/>
+          <w:sz w:val="21"/>
+          <w:szCs w:val="21"/>
+        </w:rPr>
+        <w:t>// 3. Tính toán phân trang</w:t>
+      </w:r>
+    </w:p>
+    <w:p>
+      <w:pPr>
+        <w:shd w:val="clear" w:color="auto" w:fill="1F1F1F"/>
+        <w:spacing w:after="0" w:line="300" w:lineRule="atLeast"/>
+        <w:rPr>
+          <w:rFonts w:ascii="Consolas" w:eastAsia="Times New Roman" w:hAnsi="Consolas" w:cs="Times New Roman"/>
+          <w:color w:val="CCCCCC"/>
+          <w:sz w:val="21"/>
+          <w:szCs w:val="21"/>
+        </w:rPr>
+      </w:pPr>
+      <w:r>
+        <w:rPr>
+          <w:rFonts w:ascii="Consolas" w:eastAsia="Times New Roman" w:hAnsi="Consolas" w:cs="Times New Roman"/>
+          <w:color w:val="569CD6"/>
+          <w:sz w:val="21"/>
+          <w:szCs w:val="21"/>
+        </w:rPr>
+        <w:t>const</w:t>
+      </w:r>
+      <w:r>
+        <w:rPr>
+          <w:rFonts w:ascii="Consolas" w:eastAsia="Times New Roman" w:hAnsi="Consolas" w:cs="Times New Roman"/>
+          <w:color w:val="CCCCCC"/>
+          <w:sz w:val="21"/>
+          <w:szCs w:val="21"/>
+        </w:rPr>
+        <w:t xml:space="preserve"> </w:t>
+      </w:r>
+      <w:r>
+        <w:rPr>
+          <w:rFonts w:ascii="Consolas" w:eastAsia="Times New Roman" w:hAnsi="Consolas" w:cs="Times New Roman"/>
+          <w:color w:val="4FC1FF"/>
+          <w:sz w:val="21"/>
+          <w:szCs w:val="21"/>
+        </w:rPr>
+        <w:t>filteredData</w:t>
+      </w:r>
+      <w:r>
+        <w:rPr>
+          <w:rFonts w:ascii="Consolas" w:eastAsia="Times New Roman" w:hAnsi="Consolas" w:cs="Times New Roman"/>
+          <w:color w:val="CCCCCC"/>
+          <w:sz w:val="21"/>
+          <w:szCs w:val="21"/>
+        </w:rPr>
+        <w:t xml:space="preserve"> </w:t>
+      </w:r>
+      <w:r>
+        <w:rPr>
+          <w:rFonts w:ascii="Consolas" w:eastAsia="Times New Roman" w:hAnsi="Consolas" w:cs="Times New Roman"/>
+          <w:color w:val="D4D4D4"/>
+          <w:sz w:val="21"/>
+          <w:szCs w:val="21"/>
+        </w:rPr>
+        <w:t>=</w:t>
+      </w:r>
+      <w:r>
+        <w:rPr>
+          <w:rFonts w:ascii="Consolas" w:eastAsia="Times New Roman" w:hAnsi="Consolas" w:cs="Times New Roman"/>
+          <w:color w:val="CCCCCC"/>
+          <w:sz w:val="21"/>
+          <w:szCs w:val="21"/>
+        </w:rPr>
+        <w:t xml:space="preserve"> </w:t>
+      </w:r>
+      <w:r>
+        <w:rPr>
+          <w:rFonts w:ascii="Consolas" w:eastAsia="Times New Roman" w:hAnsi="Consolas" w:cs="Times New Roman"/>
+          <w:color w:val="DCDCAA"/>
+          <w:sz w:val="21"/>
+          <w:szCs w:val="21"/>
+        </w:rPr>
+        <w:t>applyFilters</w:t>
+      </w:r>
+      <w:r>
+        <w:rPr>
+          <w:rFonts w:ascii="Consolas" w:eastAsia="Times New Roman" w:hAnsi="Consolas" w:cs="Times New Roman"/>
+          <w:color w:val="CCCCCC"/>
+          <w:sz w:val="21"/>
+          <w:szCs w:val="21"/>
+        </w:rPr>
+        <w:t>(</w:t>
+      </w:r>
+      <w:r>
+        <w:rPr>
+          <w:rFonts w:ascii="Consolas" w:eastAsia="Times New Roman" w:hAnsi="Consolas" w:cs="Times New Roman"/>
+          <w:color w:val="D4D4D4"/>
+          <w:sz w:val="21"/>
+          <w:szCs w:val="21"/>
+        </w:rPr>
+        <w:t>...</w:t>
+      </w:r>
+      <w:r>
+        <w:rPr>
+          <w:rFonts w:ascii="Consolas" w:eastAsia="Times New Roman" w:hAnsi="Consolas" w:cs="Times New Roman"/>
+          <w:color w:val="CCCCCC"/>
+          <w:sz w:val="21"/>
+          <w:szCs w:val="21"/>
+        </w:rPr>
+        <w:t>);</w:t>
+      </w:r>
+    </w:p>
+    <w:p>
+      <w:pPr>
+        <w:shd w:val="clear" w:color="auto" w:fill="1F1F1F"/>
+        <w:spacing w:after="0" w:line="300" w:lineRule="atLeast"/>
+        <w:rPr>
+          <w:rFonts w:ascii="Consolas" w:eastAsia="Times New Roman" w:hAnsi="Consolas" w:cs="Times New Roman"/>
+          <w:color w:val="CCCCCC"/>
+          <w:sz w:val="21"/>
+          <w:szCs w:val="21"/>
+        </w:rPr>
+      </w:pPr>
+      <w:r>
+        <w:rPr>
+          <w:rFonts w:ascii="Consolas" w:eastAsia="Times New Roman" w:hAnsi="Consolas" w:cs="Times New Roman"/>
+          <w:color w:val="569CD6"/>
+          <w:sz w:val="21"/>
+          <w:szCs w:val="21"/>
+        </w:rPr>
+        <w:t>const</w:t>
+      </w:r>
+      <w:r>
+        <w:rPr>
+          <w:rFonts w:ascii="Consolas" w:eastAsia="Times New Roman" w:hAnsi="Consolas" w:cs="Times New Roman"/>
+          <w:color w:val="CCCCCC"/>
+          <w:sz w:val="21"/>
+          <w:szCs w:val="21"/>
+        </w:rPr>
+        <w:t xml:space="preserve"> </w:t>
+      </w:r>
+      <w:r>
+        <w:rPr>
+          <w:rFonts w:ascii="Consolas" w:eastAsia="Times New Roman" w:hAnsi="Consolas" w:cs="Times New Roman"/>
+          <w:color w:val="4FC1FF"/>
+          <w:sz w:val="21"/>
+          <w:szCs w:val="21"/>
+        </w:rPr>
+        <w:t>startIndex</w:t>
+      </w:r>
+      <w:r>
+        <w:rPr>
+          <w:rFonts w:ascii="Consolas" w:eastAsia="Times New Roman" w:hAnsi="Consolas" w:cs="Times New Roman"/>
+          <w:color w:val="CCCCCC"/>
+          <w:sz w:val="21"/>
+          <w:szCs w:val="21"/>
+        </w:rPr>
+        <w:t xml:space="preserve"> </w:t>
+      </w:r>
+      <w:r>
+        <w:rPr>
+          <w:rFonts w:ascii="Consolas" w:eastAsia="Times New Roman" w:hAnsi="Consolas" w:cs="Times New Roman"/>
+          <w:color w:val="D4D4D4"/>
+          <w:sz w:val="21"/>
+          <w:szCs w:val="21"/>
+        </w:rPr>
+        <w:t>=</w:t>
+      </w:r>
+      <w:r>
+        <w:rPr>
+          <w:rFonts w:ascii="Consolas" w:eastAsia="Times New Roman" w:hAnsi="Consolas" w:cs="Times New Roman"/>
+          <w:color w:val="CCCCCC"/>
+          <w:sz w:val="21"/>
+          <w:szCs w:val="21"/>
+        </w:rPr>
+        <w:t xml:space="preserve"> (</w:t>
+      </w:r>
+      <w:r>
+        <w:rPr>
+          <w:rFonts w:ascii="Consolas" w:eastAsia="Times New Roman" w:hAnsi="Consolas" w:cs="Times New Roman"/>
+          <w:color w:val="4FC1FF"/>
+          <w:sz w:val="21"/>
+          <w:szCs w:val="21"/>
+        </w:rPr>
+        <w:t>currentPage</w:t>
+      </w:r>
+      <w:r>
+        <w:rPr>
+          <w:rFonts w:ascii="Consolas" w:eastAsia="Times New Roman" w:hAnsi="Consolas" w:cs="Times New Roman"/>
+          <w:color w:val="CCCCCC"/>
+          <w:sz w:val="21"/>
+          <w:szCs w:val="21"/>
+        </w:rPr>
+        <w:t xml:space="preserve"> </w:t>
+      </w:r>
+      <w:r>
+        <w:rPr>
+          <w:rFonts w:ascii="Consolas" w:eastAsia="Times New Roman" w:hAnsi="Consolas" w:cs="Times New Roman"/>
+          <w:color w:val="D4D4D4"/>
+          <w:sz w:val="21"/>
+          <w:szCs w:val="21"/>
+        </w:rPr>
+        <w:t>-</w:t>
+      </w:r>
+      <w:r>
+        <w:rPr>
+          <w:rFonts w:ascii="Consolas" w:eastAsia="Times New Roman" w:hAnsi="Consolas" w:cs="Times New Roman"/>
+          <w:color w:val="CCCCCC"/>
+          <w:sz w:val="21"/>
+          <w:szCs w:val="21"/>
+        </w:rPr>
+        <w:t xml:space="preserve"> </w:t>
+      </w:r>
+      <w:r>
+        <w:rPr>
+          <w:rFonts w:ascii="Consolas" w:eastAsia="Times New Roman" w:hAnsi="Consolas" w:cs="Times New Roman"/>
+          <w:color w:val="B5CEA8"/>
+          <w:sz w:val="21"/>
+          <w:szCs w:val="21"/>
+        </w:rPr>
+        <w:t>1</w:t>
+      </w:r>
+      <w:r>
+        <w:rPr>
+          <w:rFonts w:ascii="Consolas" w:eastAsia="Times New Roman" w:hAnsi="Consolas" w:cs="Times New Roman"/>
+          <w:color w:val="CCCCCC"/>
+          <w:sz w:val="21"/>
+          <w:szCs w:val="21"/>
+        </w:rPr>
+        <w:t xml:space="preserve">) </w:t>
+      </w:r>
+      <w:r>
+        <w:rPr>
+          <w:rFonts w:ascii="Consolas" w:eastAsia="Times New Roman" w:hAnsi="Consolas" w:cs="Times New Roman"/>
+          <w:color w:val="D4D4D4"/>
+          <w:sz w:val="21"/>
+          <w:szCs w:val="21"/>
+        </w:rPr>
+        <w:t>*</w:t>
+      </w:r>
+      <w:r>
+        <w:rPr>
+          <w:rFonts w:ascii="Consolas" w:eastAsia="Times New Roman" w:hAnsi="Consolas" w:cs="Times New Roman"/>
+          <w:color w:val="CCCCCC"/>
+          <w:sz w:val="21"/>
+          <w:szCs w:val="21"/>
+        </w:rPr>
+        <w:t xml:space="preserve"> </w:t>
+      </w:r>
+      <w:r>
+        <w:rPr>
+          <w:rFonts w:ascii="Consolas" w:eastAsia="Times New Roman" w:hAnsi="Consolas" w:cs="Times New Roman"/>
+          <w:color w:val="4FC1FF"/>
+          <w:sz w:val="21"/>
+          <w:szCs w:val="21"/>
+        </w:rPr>
+        <w:t>itemsPerPage</w:t>
+      </w:r>
+      <w:r>
+        <w:rPr>
+          <w:rFonts w:ascii="Consolas" w:eastAsia="Times New Roman" w:hAnsi="Consolas" w:cs="Times New Roman"/>
+          <w:color w:val="CCCCCC"/>
+          <w:sz w:val="21"/>
+          <w:szCs w:val="21"/>
+        </w:rPr>
+        <w:t>;</w:t>
+      </w:r>
+    </w:p>
+    <w:p>
+      <w:pPr>
+        <w:shd w:val="clear" w:color="auto" w:fill="1F1F1F"/>
+        <w:spacing w:after="0" w:line="300" w:lineRule="atLeast"/>
+        <w:rPr>
+          <w:rFonts w:ascii="Consolas" w:eastAsia="Times New Roman" w:hAnsi="Consolas" w:cs="Times New Roman"/>
+          <w:color w:val="CCCCCC"/>
+          <w:sz w:val="21"/>
+          <w:szCs w:val="21"/>
+        </w:rPr>
+      </w:pPr>
+      <w:r>
+        <w:rPr>
+          <w:rFonts w:ascii="Consolas" w:eastAsia="Times New Roman" w:hAnsi="Consolas" w:cs="Times New Roman"/>
+          <w:color w:val="569CD6"/>
+          <w:sz w:val="21"/>
+          <w:szCs w:val="21"/>
+        </w:rPr>
+        <w:t>const</w:t>
+      </w:r>
+      <w:r>
+        <w:rPr>
+          <w:rFonts w:ascii="Consolas" w:eastAsia="Times New Roman" w:hAnsi="Consolas" w:cs="Times New Roman"/>
+          <w:color w:val="CCCCCC"/>
+          <w:sz w:val="21"/>
+          <w:szCs w:val="21"/>
+        </w:rPr>
+        <w:t xml:space="preserve"> </w:t>
+      </w:r>
+      <w:r>
+        <w:rPr>
+          <w:rFonts w:ascii="Consolas" w:eastAsia="Times New Roman" w:hAnsi="Consolas" w:cs="Times New Roman"/>
+          <w:color w:val="4FC1FF"/>
+          <w:sz w:val="21"/>
+          <w:szCs w:val="21"/>
+        </w:rPr>
+        <w:t>endIndex</w:t>
+      </w:r>
+      <w:r>
+        <w:rPr>
+          <w:rFonts w:ascii="Consolas" w:eastAsia="Times New Roman" w:hAnsi="Consolas" w:cs="Times New Roman"/>
+          <w:color w:val="CCCCCC"/>
+          <w:sz w:val="21"/>
+          <w:szCs w:val="21"/>
+        </w:rPr>
+        <w:t xml:space="preserve"> </w:t>
+      </w:r>
+      <w:r>
+        <w:rPr>
+          <w:rFonts w:ascii="Consolas" w:eastAsia="Times New Roman" w:hAnsi="Consolas" w:cs="Times New Roman"/>
+          <w:color w:val="D4D4D4"/>
+          <w:sz w:val="21"/>
+          <w:szCs w:val="21"/>
+        </w:rPr>
+        <w:t>=</w:t>
+      </w:r>
+      <w:r>
+        <w:rPr>
+          <w:rFonts w:ascii="Consolas" w:eastAsia="Times New Roman" w:hAnsi="Consolas" w:cs="Times New Roman"/>
+          <w:color w:val="CCCCCC"/>
+          <w:sz w:val="21"/>
+          <w:szCs w:val="21"/>
+        </w:rPr>
+        <w:t xml:space="preserve"> </w:t>
+      </w:r>
+      <w:r>
+        <w:rPr>
+          <w:rFonts w:ascii="Consolas" w:eastAsia="Times New Roman" w:hAnsi="Consolas" w:cs="Times New Roman"/>
+          <w:color w:val="4FC1FF"/>
+          <w:sz w:val="21"/>
+          <w:szCs w:val="21"/>
+        </w:rPr>
+        <w:t>startIndex</w:t>
+      </w:r>
+      <w:r>
+        <w:rPr>
+          <w:rFonts w:ascii="Consolas" w:eastAsia="Times New Roman" w:hAnsi="Consolas" w:cs="Times New Roman"/>
+          <w:color w:val="CCCCCC"/>
+          <w:sz w:val="21"/>
+          <w:szCs w:val="21"/>
+        </w:rPr>
+        <w:t xml:space="preserve"> </w:t>
+      </w:r>
+      <w:r>
+        <w:rPr>
+          <w:rFonts w:ascii="Consolas" w:eastAsia="Times New Roman" w:hAnsi="Consolas" w:cs="Times New Roman"/>
+          <w:color w:val="D4D4D4"/>
+          <w:sz w:val="21"/>
+          <w:szCs w:val="21"/>
+        </w:rPr>
+        <w:t>+</w:t>
+      </w:r>
+      <w:r>
+        <w:rPr>
+          <w:rFonts w:ascii="Consolas" w:eastAsia="Times New Roman" w:hAnsi="Consolas" w:cs="Times New Roman"/>
+          <w:color w:val="CCCCCC"/>
+          <w:sz w:val="21"/>
+          <w:szCs w:val="21"/>
+        </w:rPr>
+        <w:t xml:space="preserve"> </w:t>
+      </w:r>
+      <w:r>
+        <w:rPr>
+          <w:rFonts w:ascii="Consolas" w:eastAsia="Times New Roman" w:hAnsi="Consolas" w:cs="Times New Roman"/>
+          <w:color w:val="4FC1FF"/>
+          <w:sz w:val="21"/>
+          <w:szCs w:val="21"/>
+        </w:rPr>
+        <w:t>itemsPerPage</w:t>
+      </w:r>
+      <w:r>
+        <w:rPr>
+          <w:rFonts w:ascii="Consolas" w:eastAsia="Times New Roman" w:hAnsi="Consolas" w:cs="Times New Roman"/>
+          <w:color w:val="CCCCCC"/>
+          <w:sz w:val="21"/>
+          <w:szCs w:val="21"/>
+        </w:rPr>
+        <w:t>;</w:t>
+      </w:r>
+    </w:p>
+    <w:p>
+      <w:pPr>
+        <w:shd w:val="clear" w:color="auto" w:fill="1F1F1F"/>
+        <w:spacing w:after="0" w:line="300" w:lineRule="atLeast"/>
+        <w:rPr>
+          <w:rFonts w:ascii="Consolas" w:eastAsia="Times New Roman" w:hAnsi="Consolas" w:cs="Times New Roman"/>
+          <w:color w:val="CCCCCC"/>
+          <w:sz w:val="21"/>
+          <w:szCs w:val="21"/>
+        </w:rPr>
+      </w:pPr>
+      <w:r>
+        <w:rPr>
+          <w:rFonts w:ascii="Consolas" w:eastAsia="Times New Roman" w:hAnsi="Consolas" w:cs="Times New Roman"/>
+          <w:color w:val="569CD6"/>
+          <w:sz w:val="21"/>
+          <w:szCs w:val="21"/>
+        </w:rPr>
+        <w:t>const</w:t>
+      </w:r>
+      <w:r>
+        <w:rPr>
+          <w:rFonts w:ascii="Consolas" w:eastAsia="Times New Roman" w:hAnsi="Consolas" w:cs="Times New Roman"/>
+          <w:color w:val="CCCCCC"/>
+          <w:sz w:val="21"/>
+          <w:szCs w:val="21"/>
+        </w:rPr>
+        <w:t xml:space="preserve"> </w:t>
+      </w:r>
+      <w:r>
+        <w:rPr>
+          <w:rFonts w:ascii="Consolas" w:eastAsia="Times New Roman" w:hAnsi="Consolas" w:cs="Times New Roman"/>
+          <w:color w:val="4FC1FF"/>
+          <w:sz w:val="21"/>
+          <w:szCs w:val="21"/>
+        </w:rPr>
+        <w:t>displayedData</w:t>
+      </w:r>
+      <w:r>
+        <w:rPr>
+          <w:rFonts w:ascii="Consolas" w:eastAsia="Times New Roman" w:hAnsi="Consolas" w:cs="Times New Roman"/>
+          <w:color w:val="CCCCCC"/>
+          <w:sz w:val="21"/>
+          <w:szCs w:val="21"/>
+        </w:rPr>
+        <w:t xml:space="preserve"> </w:t>
+      </w:r>
+      <w:r>
+        <w:rPr>
+          <w:rFonts w:ascii="Consolas" w:eastAsia="Times New Roman" w:hAnsi="Consolas" w:cs="Times New Roman"/>
+          <w:color w:val="D4D4D4"/>
+          <w:sz w:val="21"/>
+          <w:szCs w:val="21"/>
+        </w:rPr>
+        <w:t>=</w:t>
+      </w:r>
+      <w:r>
+        <w:rPr>
+          <w:rFonts w:ascii="Consolas" w:eastAsia="Times New Roman" w:hAnsi="Consolas" w:cs="Times New Roman"/>
+          <w:color w:val="CCCCCC"/>
+          <w:sz w:val="21"/>
+          <w:szCs w:val="21"/>
+        </w:rPr>
+        <w:t xml:space="preserve"> </w:t>
+      </w:r>
+      <w:r>
+        <w:rPr>
+          <w:rFonts w:ascii="Consolas" w:eastAsia="Times New Roman" w:hAnsi="Consolas" w:cs="Times New Roman"/>
+          <w:color w:val="4FC1FF"/>
+          <w:sz w:val="21"/>
+          <w:szCs w:val="21"/>
+        </w:rPr>
+        <w:t>filteredData</w:t>
+      </w:r>
+      <w:r>
+        <w:rPr>
+          <w:rFonts w:ascii="Consolas" w:eastAsia="Times New Roman" w:hAnsi="Consolas" w:cs="Times New Roman"/>
+          <w:color w:val="CCCCCC"/>
+          <w:sz w:val="21"/>
+          <w:szCs w:val="21"/>
+        </w:rPr>
+        <w:t>.</w:t>
+      </w:r>
+      <w:r>
+        <w:rPr>
+          <w:rFonts w:ascii="Consolas" w:eastAsia="Times New Roman" w:hAnsi="Consolas" w:cs="Times New Roman"/>
+          <w:color w:val="DCDCAA"/>
+          <w:sz w:val="21"/>
+          <w:szCs w:val="21"/>
+        </w:rPr>
+        <w:t>slice</w:t>
+      </w:r>
+      <w:r>
+        <w:rPr>
+          <w:rFonts w:ascii="Consolas" w:eastAsia="Times New Roman" w:hAnsi="Consolas" w:cs="Times New Roman"/>
+          <w:color w:val="CCCCCC"/>
+          <w:sz w:val="21"/>
+          <w:szCs w:val="21"/>
+        </w:rPr>
+        <w:t>(</w:t>
+      </w:r>
+      <w:r>
+        <w:rPr>
+          <w:rFonts w:ascii="Consolas" w:eastAsia="Times New Roman" w:hAnsi="Consolas" w:cs="Times New Roman"/>
+          <w:color w:val="4FC1FF"/>
+          <w:sz w:val="21"/>
+          <w:szCs w:val="21"/>
+        </w:rPr>
+        <w:t>startIndex</w:t>
+      </w:r>
+      <w:r>
+        <w:rPr>
+          <w:rFonts w:ascii="Consolas" w:eastAsia="Times New Roman" w:hAnsi="Consolas" w:cs="Times New Roman"/>
+          <w:color w:val="CCCCCC"/>
+          <w:sz w:val="21"/>
+          <w:szCs w:val="21"/>
+        </w:rPr>
+        <w:t xml:space="preserve">, </w:t>
+      </w:r>
+      <w:r>
+        <w:rPr>
+          <w:rFonts w:ascii="Consolas" w:eastAsia="Times New Roman" w:hAnsi="Consolas" w:cs="Times New Roman"/>
+          <w:color w:val="4FC1FF"/>
+          <w:sz w:val="21"/>
+          <w:szCs w:val="21"/>
+        </w:rPr>
+        <w:t>endIndex</w:t>
+      </w:r>
+      <w:r>
+        <w:rPr>
+          <w:rFonts w:ascii="Consolas" w:eastAsia="Times New Roman" w:hAnsi="Consolas" w:cs="Times New Roman"/>
+          <w:color w:val="CCCCCC"/>
+          <w:sz w:val="21"/>
+          <w:szCs w:val="21"/>
+        </w:rPr>
+        <w:t>);</w:t>
+      </w:r>
+    </w:p>
+    <w:p>
+      <w:pPr>
+        <w:shd w:val="clear" w:color="auto" w:fill="1F1F1F"/>
+        <w:spacing w:after="0" w:line="300" w:lineRule="atLeast"/>
+        <w:rPr>
+          <w:rFonts w:ascii="Consolas" w:eastAsia="Times New Roman" w:hAnsi="Consolas" w:cs="Times New Roman"/>
+          <w:color w:val="CCCCCC"/>
+          <w:sz w:val="21"/>
+          <w:szCs w:val="21"/>
+        </w:rPr>
+      </w:pPr>
+    </w:p>
+    <w:p>
+      <w:pPr>
+        <w:shd w:val="clear" w:color="auto" w:fill="1F1F1F"/>
+        <w:spacing w:after="0" w:line="300" w:lineRule="atLeast"/>
+        <w:rPr>
+          <w:rFonts w:ascii="Consolas" w:eastAsia="Times New Roman" w:hAnsi="Consolas" w:cs="Times New Roman"/>
+          <w:color w:val="CCCCCC"/>
+          <w:sz w:val="21"/>
+          <w:szCs w:val="21"/>
+        </w:rPr>
+      </w:pPr>
+      <w:r>
+        <w:rPr>
+          <w:rFonts w:ascii="Consolas" w:eastAsia="Times New Roman" w:hAnsi="Consolas" w:cs="Times New Roman"/>
+          <w:color w:val="6A9955"/>
+          <w:sz w:val="21"/>
+          <w:szCs w:val="21"/>
+        </w:rPr>
+        <w:t>// 4. Thêm component vào JSX (sau &lt;/table&gt;)</w:t>
+      </w:r>
+    </w:p>
+    <w:p>
+      <w:pPr>
+        <w:shd w:val="clear" w:color="auto" w:fill="1F1F1F"/>
+        <w:spacing w:after="0" w:line="300" w:lineRule="atLeast"/>
+        <w:rPr>
+          <w:rFonts w:ascii="Consolas" w:eastAsia="Times New Roman" w:hAnsi="Consolas" w:cs="Times New Roman"/>
+          <w:color w:val="CCCCCC"/>
+          <w:sz w:val="21"/>
+          <w:szCs w:val="21"/>
+        </w:rPr>
+      </w:pPr>
+      <w:r>
+        <w:rPr>
+          <w:rFonts w:ascii="Consolas" w:eastAsia="Times New Roman" w:hAnsi="Consolas" w:cs="Times New Roman"/>
+          <w:color w:val="CCCCCC"/>
+          <w:sz w:val="21"/>
+          <w:szCs w:val="21"/>
+        </w:rPr>
+        <w:t>{</w:t>
+      </w:r>
+      <w:r>
+        <w:rPr>
+          <w:rFonts w:ascii="Consolas" w:eastAsia="Times New Roman" w:hAnsi="Consolas" w:cs="Times New Roman"/>
+          <w:color w:val="4FC1FF"/>
+          <w:sz w:val="21"/>
+          <w:szCs w:val="21"/>
+        </w:rPr>
+        <w:t>filteredData</w:t>
+      </w:r>
+      <w:r>
+        <w:rPr>
+          <w:rFonts w:ascii="Consolas" w:eastAsia="Times New Roman" w:hAnsi="Consolas" w:cs="Times New Roman"/>
+          <w:color w:val="CCCCCC"/>
+          <w:sz w:val="21"/>
+          <w:szCs w:val="21"/>
+        </w:rPr>
+        <w:t>.</w:t>
+      </w:r>
+      <w:r>
+        <w:rPr>
+          <w:rFonts w:ascii="Consolas" w:eastAsia="Times New Roman" w:hAnsi="Consolas" w:cs="Times New Roman"/>
+          <w:color w:val="9CDCFE"/>
+          <w:sz w:val="21"/>
+          <w:szCs w:val="21"/>
+        </w:rPr>
+        <w:t>length</w:t>
+      </w:r>
+      <w:r>
+        <w:rPr>
+          <w:rFonts w:ascii="Consolas" w:eastAsia="Times New Roman" w:hAnsi="Consolas" w:cs="Times New Roman"/>
+          <w:color w:val="CCCCCC"/>
+          <w:sz w:val="21"/>
+          <w:szCs w:val="21"/>
+        </w:rPr>
+        <w:t xml:space="preserve"> </w:t>
+      </w:r>
+      <w:r>
+        <w:rPr>
+          <w:rFonts w:ascii="Consolas" w:eastAsia="Times New Roman" w:hAnsi="Consolas" w:cs="Times New Roman"/>
+          <w:color w:val="D4D4D4"/>
+          <w:sz w:val="21"/>
+          <w:szCs w:val="21"/>
+        </w:rPr>
+        <w:t>&gt;</w:t>
+      </w:r>
+      <w:r>
+        <w:rPr>
+          <w:rFonts w:ascii="Consolas" w:eastAsia="Times New Roman" w:hAnsi="Consolas" w:cs="Times New Roman"/>
+          <w:color w:val="CCCCCC"/>
+          <w:sz w:val="21"/>
+          <w:szCs w:val="21"/>
+        </w:rPr>
+        <w:t xml:space="preserve"> </w:t>
+      </w:r>
+      <w:r>
+        <w:rPr>
+          <w:rFonts w:ascii="Consolas" w:eastAsia="Times New Roman" w:hAnsi="Consolas" w:cs="Times New Roman"/>
+          <w:color w:val="B5CEA8"/>
+          <w:sz w:val="21"/>
+          <w:szCs w:val="21"/>
+        </w:rPr>
+        <w:t>0</w:t>
+      </w:r>
+      <w:r>
+        <w:rPr>
+          <w:rFonts w:ascii="Consolas" w:eastAsia="Times New Roman" w:hAnsi="Consolas" w:cs="Times New Roman"/>
+          <w:color w:val="CCCCCC"/>
+          <w:sz w:val="21"/>
+          <w:szCs w:val="21"/>
+        </w:rPr>
+        <w:t xml:space="preserve"> </w:t>
+      </w:r>
+      <w:r>
+        <w:rPr>
+          <w:rFonts w:ascii="Consolas" w:eastAsia="Times New Roman" w:hAnsi="Consolas" w:cs="Times New Roman"/>
+          <w:color w:val="D4D4D4"/>
+          <w:sz w:val="21"/>
+          <w:szCs w:val="21"/>
+        </w:rPr>
+        <w:t>&amp;&amp;</w:t>
+      </w:r>
+      <w:r>
+        <w:rPr>
+          <w:rFonts w:ascii="Consolas" w:eastAsia="Times New Roman" w:hAnsi="Consolas" w:cs="Times New Roman"/>
+          <w:color w:val="CCCCCC"/>
+          <w:sz w:val="21"/>
+          <w:szCs w:val="21"/>
+        </w:rPr>
+        <w:t xml:space="preserve"> (</w:t>
+      </w:r>
+    </w:p>
+    <w:p>
+      <w:pPr>
+        <w:shd w:val="clear" w:color="auto" w:fill="1F1F1F"/>
+        <w:spacing w:after="0" w:line="300" w:lineRule="atLeast"/>
+        <w:rPr>
+          <w:rFonts w:ascii="Consolas" w:eastAsia="Times New Roman" w:hAnsi="Consolas" w:cs="Times New Roman"/>
+          <w:color w:val="CCCCCC"/>
+          <w:sz w:val="21"/>
+          <w:szCs w:val="21"/>
+        </w:rPr>
+      </w:pPr>
+      <w:r>
+        <w:rPr>
+          <w:rFonts w:ascii="Consolas" w:eastAsia="Times New Roman" w:hAnsi="Consolas" w:cs="Times New Roman"/>
+          <w:color w:val="CCCCCC"/>
+          <w:sz w:val="21"/>
+          <w:szCs w:val="21"/>
+        </w:rPr>
+        <w:t xml:space="preserve">  </w:t>
+      </w:r>
+      <w:r>
+        <w:rPr>
+          <w:rFonts w:ascii="Consolas" w:eastAsia="Times New Roman" w:hAnsi="Consolas" w:cs="Times New Roman"/>
+          <w:color w:val="808080"/>
+          <w:sz w:val="21"/>
+          <w:szCs w:val="21"/>
+        </w:rPr>
+        <w:t>&lt;</w:t>
+      </w:r>
+      <w:r>
+        <w:rPr>
+          <w:rFonts w:ascii="Consolas" w:eastAsia="Times New Roman" w:hAnsi="Consolas" w:cs="Times New Roman"/>
+          <w:color w:val="4EC9B0"/>
+          <w:sz w:val="21"/>
+          <w:szCs w:val="21"/>
+        </w:rPr>
+        <w:t>Pagination</w:t>
+      </w:r>
+    </w:p>
+    <w:p>
+      <w:pPr>
+        <w:shd w:val="clear" w:color="auto" w:fill="1F1F1F"/>
+        <w:spacing w:after="0" w:line="300" w:lineRule="atLeast"/>
+        <w:rPr>
+          <w:rFonts w:ascii="Consolas" w:eastAsia="Times New Roman" w:hAnsi="Consolas" w:cs="Times New Roman"/>
+          <w:color w:val="CCCCCC"/>
+          <w:sz w:val="21"/>
+          <w:szCs w:val="21"/>
+        </w:rPr>
+      </w:pPr>
+      <w:r>
+        <w:rPr>
+          <w:rFonts w:ascii="Consolas" w:eastAsia="Times New Roman" w:hAnsi="Consolas" w:cs="Times New Roman"/>
+          <w:color w:val="CCCCCC"/>
+          <w:sz w:val="21"/>
+          <w:szCs w:val="21"/>
+        </w:rPr>
+        <w:t xml:space="preserve">    </w:t>
+      </w:r>
+      <w:r>
+        <w:rPr>
+          <w:rFonts w:ascii="Consolas" w:eastAsia="Times New Roman" w:hAnsi="Consolas" w:cs="Times New Roman"/>
+          <w:color w:val="9CDCFE"/>
+          <w:sz w:val="21"/>
+          <w:szCs w:val="21"/>
+        </w:rPr>
+        <w:t>currentPage</w:t>
+      </w:r>
+      <w:r>
+        <w:rPr>
+          <w:rFonts w:ascii="Consolas" w:eastAsia="Times New Roman" w:hAnsi="Consolas" w:cs="Times New Roman"/>
+          <w:color w:val="D4D4D4"/>
+          <w:sz w:val="21"/>
+          <w:szCs w:val="21"/>
+        </w:rPr>
+        <w:t>=</w:t>
+      </w:r>
+      <w:r>
+        <w:rPr>
+          <w:rFonts w:ascii="Consolas" w:eastAsia="Times New Roman" w:hAnsi="Consolas" w:cs="Times New Roman"/>
+          <w:color w:val="569CD6"/>
+          <w:sz w:val="21"/>
+          <w:szCs w:val="21"/>
+        </w:rPr>
+        <w:t>{</w:t>
+      </w:r>
+      <w:r>
+        <w:rPr>
+          <w:rFonts w:ascii="Consolas" w:eastAsia="Times New Roman" w:hAnsi="Consolas" w:cs="Times New Roman"/>
+          <w:color w:val="4FC1FF"/>
+          <w:sz w:val="21"/>
+          <w:szCs w:val="21"/>
+        </w:rPr>
+        <w:t>currentPage</w:t>
+      </w:r>
+      <w:r>
+        <w:rPr>
+          <w:rFonts w:ascii="Consolas" w:eastAsia="Times New Roman" w:hAnsi="Consolas" w:cs="Times New Roman"/>
+          <w:color w:val="569CD6"/>
+          <w:sz w:val="21"/>
+          <w:szCs w:val="21"/>
+        </w:rPr>
+        <w:t>}</w:t>
+      </w:r>
+    </w:p>
+    <w:p>
+      <w:pPr>
+        <w:shd w:val="clear" w:color="auto" w:fill="1F1F1F"/>
+        <w:spacing w:after="0" w:line="300" w:lineRule="atLeast"/>
+        <w:rPr>
+          <w:rFonts w:ascii="Consolas" w:eastAsia="Times New Roman" w:hAnsi="Consolas" w:cs="Times New Roman"/>
+          <w:color w:val="CCCCCC"/>
+          <w:sz w:val="21"/>
+          <w:szCs w:val="21"/>
+        </w:rPr>
+      </w:pPr>
+      <w:r>
+        <w:rPr>
+          <w:rFonts w:ascii="Consolas" w:eastAsia="Times New Roman" w:hAnsi="Consolas" w:cs="Times New Roman"/>
+          <w:color w:val="CCCCCC"/>
+          <w:sz w:val="21"/>
+          <w:szCs w:val="21"/>
+        </w:rPr>
+        <w:t xml:space="preserve">    </w:t>
+      </w:r>
+      <w:r>
+        <w:rPr>
+          <w:rFonts w:ascii="Consolas" w:eastAsia="Times New Roman" w:hAnsi="Consolas" w:cs="Times New Roman"/>
+          <w:color w:val="9CDCFE"/>
+          <w:sz w:val="21"/>
+          <w:szCs w:val="21"/>
+        </w:rPr>
+        <w:t>setCurrentPage</w:t>
+      </w:r>
+      <w:r>
+        <w:rPr>
+          <w:rFonts w:ascii="Consolas" w:eastAsia="Times New Roman" w:hAnsi="Consolas" w:cs="Times New Roman"/>
+          <w:color w:val="D4D4D4"/>
+          <w:sz w:val="21"/>
+          <w:szCs w:val="21"/>
+        </w:rPr>
+        <w:t>=</w:t>
+      </w:r>
+      <w:r>
+        <w:rPr>
+          <w:rFonts w:ascii="Consolas" w:eastAsia="Times New Roman" w:hAnsi="Consolas" w:cs="Times New Roman"/>
+          <w:color w:val="569CD6"/>
+          <w:sz w:val="21"/>
+          <w:szCs w:val="21"/>
+        </w:rPr>
+        <w:t>{</w:t>
+      </w:r>
+      <w:r>
+        <w:rPr>
+          <w:rFonts w:ascii="Consolas" w:eastAsia="Times New Roman" w:hAnsi="Consolas" w:cs="Times New Roman"/>
+          <w:color w:val="4FC1FF"/>
+          <w:sz w:val="21"/>
+          <w:szCs w:val="21"/>
+        </w:rPr>
+        <w:t>setCurrentPage</w:t>
+      </w:r>
+      <w:r>
+        <w:rPr>
+          <w:rFonts w:ascii="Consolas" w:eastAsia="Times New Roman" w:hAnsi="Consolas" w:cs="Times New Roman"/>
+          <w:color w:val="569CD6"/>
+          <w:sz w:val="21"/>
+          <w:szCs w:val="21"/>
+        </w:rPr>
+        <w:t>}</w:t>
+      </w:r>
+    </w:p>
+    <w:p>
+      <w:pPr>
+        <w:shd w:val="clear" w:color="auto" w:fill="1F1F1F"/>
+        <w:spacing w:after="0" w:line="300" w:lineRule="atLeast"/>
+        <w:rPr>
+          <w:rFonts w:ascii="Consolas" w:eastAsia="Times New Roman" w:hAnsi="Consolas" w:cs="Times New Roman"/>
+          <w:color w:val="CCCCCC"/>
+          <w:sz w:val="21"/>
+          <w:szCs w:val="21"/>
+        </w:rPr>
+      </w:pPr>
+      <w:r>
+        <w:rPr>
+          <w:rFonts w:ascii="Consolas" w:eastAsia="Times New Roman" w:hAnsi="Consolas" w:cs="Times New Roman"/>
+          <w:color w:val="CCCCCC"/>
+          <w:sz w:val="21"/>
+          <w:szCs w:val="21"/>
+        </w:rPr>
+        <w:t xml:space="preserve">    </w:t>
+      </w:r>
+      <w:r>
+        <w:rPr>
+          <w:rFonts w:ascii="Consolas" w:eastAsia="Times New Roman" w:hAnsi="Consolas" w:cs="Times New Roman"/>
+          <w:color w:val="9CDCFE"/>
+          <w:sz w:val="21"/>
+          <w:szCs w:val="21"/>
+        </w:rPr>
+        <w:t>itemsPerPage</w:t>
+      </w:r>
+      <w:r>
+        <w:rPr>
+          <w:rFonts w:ascii="Consolas" w:eastAsia="Times New Roman" w:hAnsi="Consolas" w:cs="Times New Roman"/>
+          <w:color w:val="D4D4D4"/>
+          <w:sz w:val="21"/>
+          <w:szCs w:val="21"/>
+        </w:rPr>
+        <w:t>=</w:t>
+      </w:r>
+      <w:r>
+        <w:rPr>
+          <w:rFonts w:ascii="Consolas" w:eastAsia="Times New Roman" w:hAnsi="Consolas" w:cs="Times New Roman"/>
+          <w:color w:val="569CD6"/>
+          <w:sz w:val="21"/>
+          <w:szCs w:val="21"/>
+        </w:rPr>
+        <w:t>{</w:t>
+      </w:r>
+      <w:r>
+        <w:rPr>
+          <w:rFonts w:ascii="Consolas" w:eastAsia="Times New Roman" w:hAnsi="Consolas" w:cs="Times New Roman"/>
+          <w:color w:val="4FC1FF"/>
+          <w:sz w:val="21"/>
+          <w:szCs w:val="21"/>
+        </w:rPr>
+        <w:t>itemsPerPage</w:t>
+      </w:r>
+      <w:r>
+        <w:rPr>
+          <w:rFonts w:ascii="Consolas" w:eastAsia="Times New Roman" w:hAnsi="Consolas" w:cs="Times New Roman"/>
+          <w:color w:val="569CD6"/>
+          <w:sz w:val="21"/>
+          <w:szCs w:val="21"/>
+        </w:rPr>
+        <w:t>}</w:t>
+      </w:r>
+    </w:p>
+    <w:p>
+      <w:pPr>
+        <w:shd w:val="clear" w:color="auto" w:fill="1F1F1F"/>
+        <w:spacing w:after="0" w:line="300" w:lineRule="atLeast"/>
+        <w:rPr>
+          <w:rFonts w:ascii="Consolas" w:eastAsia="Times New Roman" w:hAnsi="Consolas" w:cs="Times New Roman"/>
+          <w:color w:val="CCCCCC"/>
+          <w:sz w:val="21"/>
+          <w:szCs w:val="21"/>
+        </w:rPr>
+      </w:pPr>
+      <w:r>
+        <w:rPr>
+          <w:rFonts w:ascii="Consolas" w:eastAsia="Times New Roman" w:hAnsi="Consolas" w:cs="Times New Roman"/>
+          <w:color w:val="CCCCCC"/>
+          <w:sz w:val="21"/>
+          <w:szCs w:val="21"/>
+        </w:rPr>
+        <w:t xml:space="preserve">    </w:t>
+      </w:r>
+      <w:r>
+        <w:rPr>
+          <w:rFonts w:ascii="Consolas" w:eastAsia="Times New Roman" w:hAnsi="Consolas" w:cs="Times New Roman"/>
+          <w:color w:val="9CDCFE"/>
+          <w:sz w:val="21"/>
+          <w:szCs w:val="21"/>
+        </w:rPr>
+        <w:t>setItemsPerPage</w:t>
+      </w:r>
+      <w:r>
+        <w:rPr>
+          <w:rFonts w:ascii="Consolas" w:eastAsia="Times New Roman" w:hAnsi="Consolas" w:cs="Times New Roman"/>
+          <w:color w:val="D4D4D4"/>
+          <w:sz w:val="21"/>
+          <w:szCs w:val="21"/>
+        </w:rPr>
+        <w:t>=</w:t>
+      </w:r>
+      <w:r>
+        <w:rPr>
+          <w:rFonts w:ascii="Consolas" w:eastAsia="Times New Roman" w:hAnsi="Consolas" w:cs="Times New Roman"/>
+          <w:color w:val="569CD6"/>
+          <w:sz w:val="21"/>
+          <w:szCs w:val="21"/>
+        </w:rPr>
+        <w:t>{</w:t>
+      </w:r>
+      <w:r>
+        <w:rPr>
+          <w:rFonts w:ascii="Consolas" w:eastAsia="Times New Roman" w:hAnsi="Consolas" w:cs="Times New Roman"/>
+          <w:color w:val="4FC1FF"/>
+          <w:sz w:val="21"/>
+          <w:szCs w:val="21"/>
+        </w:rPr>
+        <w:t>setItemsPerPage</w:t>
+      </w:r>
+      <w:r>
+        <w:rPr>
+          <w:rFonts w:ascii="Consolas" w:eastAsia="Times New Roman" w:hAnsi="Consolas" w:cs="Times New Roman"/>
+          <w:color w:val="569CD6"/>
+          <w:sz w:val="21"/>
+          <w:szCs w:val="21"/>
+        </w:rPr>
+        <w:t>}</w:t>
+      </w:r>
+    </w:p>
+    <w:p>
+      <w:pPr>
+        <w:shd w:val="clear" w:color="auto" w:fill="1F1F1F"/>
+        <w:spacing w:after="0" w:line="300" w:lineRule="atLeast"/>
+        <w:rPr>
+          <w:rFonts w:ascii="Consolas" w:eastAsia="Times New Roman" w:hAnsi="Consolas" w:cs="Times New Roman"/>
+          <w:color w:val="CCCCCC"/>
+          <w:sz w:val="21"/>
+          <w:szCs w:val="21"/>
+        </w:rPr>
+      </w:pPr>
+      <w:r>
+        <w:rPr>
+          <w:rFonts w:ascii="Consolas" w:eastAsia="Times New Roman" w:hAnsi="Consolas" w:cs="Times New Roman"/>
+          <w:color w:val="CCCCCC"/>
+          <w:sz w:val="21"/>
+          <w:szCs w:val="21"/>
+        </w:rPr>
+        <w:t xml:space="preserve">    </w:t>
+      </w:r>
+      <w:r>
+        <w:rPr>
+          <w:rFonts w:ascii="Consolas" w:eastAsia="Times New Roman" w:hAnsi="Consolas" w:cs="Times New Roman"/>
+          <w:color w:val="9CDCFE"/>
+          <w:sz w:val="21"/>
+          <w:szCs w:val="21"/>
+        </w:rPr>
+        <w:t>totalItems</w:t>
+      </w:r>
+      <w:r>
+        <w:rPr>
+          <w:rFonts w:ascii="Consolas" w:eastAsia="Times New Roman" w:hAnsi="Consolas" w:cs="Times New Roman"/>
+          <w:color w:val="D4D4D4"/>
+          <w:sz w:val="21"/>
+          <w:szCs w:val="21"/>
+        </w:rPr>
+        <w:t>=</w:t>
+      </w:r>
+      <w:r>
+        <w:rPr>
+          <w:rFonts w:ascii="Consolas" w:eastAsia="Times New Roman" w:hAnsi="Consolas" w:cs="Times New Roman"/>
+          <w:color w:val="569CD6"/>
+          <w:sz w:val="21"/>
+          <w:szCs w:val="21"/>
+        </w:rPr>
+        <w:t>{</w:t>
+      </w:r>
+      <w:r>
+        <w:rPr>
+          <w:rFonts w:ascii="Consolas" w:eastAsia="Times New Roman" w:hAnsi="Consolas" w:cs="Times New Roman"/>
+          <w:color w:val="4FC1FF"/>
+          <w:sz w:val="21"/>
+          <w:szCs w:val="21"/>
+        </w:rPr>
+        <w:t>filteredData</w:t>
+      </w:r>
+      <w:r>
+        <w:rPr>
+          <w:rFonts w:ascii="Consolas" w:eastAsia="Times New Roman" w:hAnsi="Consolas" w:cs="Times New Roman"/>
+          <w:color w:val="D4D4D4"/>
+          <w:sz w:val="21"/>
+          <w:szCs w:val="21"/>
+        </w:rPr>
+        <w:t>.</w:t>
+      </w:r>
+      <w:r>
+        <w:rPr>
+          <w:rFonts w:ascii="Consolas" w:eastAsia="Times New Roman" w:hAnsi="Consolas" w:cs="Times New Roman"/>
+          <w:color w:val="9CDCFE"/>
+          <w:sz w:val="21"/>
+          <w:szCs w:val="21"/>
+        </w:rPr>
+        <w:t>length</w:t>
+      </w:r>
+      <w:r>
+        <w:rPr>
+          <w:rFonts w:ascii="Consolas" w:eastAsia="Times New Roman" w:hAnsi="Consolas" w:cs="Times New Roman"/>
+          <w:color w:val="569CD6"/>
+          <w:sz w:val="21"/>
+          <w:szCs w:val="21"/>
+        </w:rPr>
+        <w:t>}</w:t>
+      </w:r>
+    </w:p>
+    <w:p>
+      <w:pPr>
+        <w:shd w:val="clear" w:color="auto" w:fill="1F1F1F"/>
+        <w:spacing w:after="0" w:line="300" w:lineRule="atLeast"/>
+        <w:rPr>
+          <w:rFonts w:ascii="Consolas" w:eastAsia="Times New Roman" w:hAnsi="Consolas" w:cs="Times New Roman"/>
+          <w:color w:val="CCCCCC"/>
+          <w:sz w:val="21"/>
+          <w:szCs w:val="21"/>
+        </w:rPr>
+      </w:pPr>
+      <w:r>
+        <w:rPr>
+          <w:rFonts w:ascii="Consolas" w:eastAsia="Times New Roman" w:hAnsi="Consolas" w:cs="Times New Roman"/>
+          <w:color w:val="CCCCCC"/>
+          <w:sz w:val="21"/>
+          <w:szCs w:val="21"/>
+        </w:rPr>
+        <w:t xml:space="preserve">    </w:t>
+      </w:r>
+      <w:r>
+        <w:rPr>
+          <w:rFonts w:ascii="Consolas" w:eastAsia="Times New Roman" w:hAnsi="Consolas" w:cs="Times New Roman"/>
+          <w:color w:val="9CDCFE"/>
+          <w:sz w:val="21"/>
+          <w:szCs w:val="21"/>
+        </w:rPr>
+        <w:t>startIndex</w:t>
+      </w:r>
+      <w:r>
+        <w:rPr>
+          <w:rFonts w:ascii="Consolas" w:eastAsia="Times New Roman" w:hAnsi="Consolas" w:cs="Times New Roman"/>
+          <w:color w:val="D4D4D4"/>
+          <w:sz w:val="21"/>
+          <w:szCs w:val="21"/>
+        </w:rPr>
+        <w:t>=</w:t>
+      </w:r>
+      <w:r>
+        <w:rPr>
+          <w:rFonts w:ascii="Consolas" w:eastAsia="Times New Roman" w:hAnsi="Consolas" w:cs="Times New Roman"/>
+          <w:color w:val="569CD6"/>
+          <w:sz w:val="21"/>
+          <w:szCs w:val="21"/>
+        </w:rPr>
+        <w:t>{</w:t>
+      </w:r>
+      <w:r>
+        <w:rPr>
+          <w:rFonts w:ascii="Consolas" w:eastAsia="Times New Roman" w:hAnsi="Consolas" w:cs="Times New Roman"/>
+          <w:color w:val="4FC1FF"/>
+          <w:sz w:val="21"/>
+          <w:szCs w:val="21"/>
+        </w:rPr>
+        <w:t>startIndex</w:t>
+      </w:r>
+      <w:r>
+        <w:rPr>
+          <w:rFonts w:ascii="Consolas" w:eastAsia="Times New Roman" w:hAnsi="Consolas" w:cs="Times New Roman"/>
+          <w:color w:val="569CD6"/>
+          <w:sz w:val="21"/>
+          <w:szCs w:val="21"/>
+        </w:rPr>
+        <w:t>}</w:t>
+      </w:r>
+    </w:p>
+    <w:p>
+      <w:pPr>
+        <w:shd w:val="clear" w:color="auto" w:fill="1F1F1F"/>
+        <w:spacing w:after="0" w:line="300" w:lineRule="atLeast"/>
+        <w:rPr>
+          <w:rFonts w:ascii="Consolas" w:eastAsia="Times New Roman" w:hAnsi="Consolas" w:cs="Times New Roman"/>
+          <w:color w:val="CCCCCC"/>
+          <w:sz w:val="21"/>
+          <w:szCs w:val="21"/>
+        </w:rPr>
+      </w:pPr>
+      <w:r>
+        <w:rPr>
+          <w:rFonts w:ascii="Consolas" w:eastAsia="Times New Roman" w:hAnsi="Consolas" w:cs="Times New Roman"/>
+          <w:color w:val="CCCCCC"/>
+          <w:sz w:val="21"/>
+          <w:szCs w:val="21"/>
+        </w:rPr>
+        <w:t xml:space="preserve">    </w:t>
+      </w:r>
+      <w:r>
+        <w:rPr>
+          <w:rFonts w:ascii="Consolas" w:eastAsia="Times New Roman" w:hAnsi="Consolas" w:cs="Times New Roman"/>
+          <w:color w:val="9CDCFE"/>
+          <w:sz w:val="21"/>
+          <w:szCs w:val="21"/>
+        </w:rPr>
+        <w:t>endIndex</w:t>
+      </w:r>
+      <w:r>
+        <w:rPr>
+          <w:rFonts w:ascii="Consolas" w:eastAsia="Times New Roman" w:hAnsi="Consolas" w:cs="Times New Roman"/>
+          <w:color w:val="D4D4D4"/>
+          <w:sz w:val="21"/>
+          <w:szCs w:val="21"/>
+        </w:rPr>
+        <w:t>=</w:t>
+      </w:r>
+      <w:r>
+        <w:rPr>
+          <w:rFonts w:ascii="Consolas" w:eastAsia="Times New Roman" w:hAnsi="Consolas" w:cs="Times New Roman"/>
+          <w:color w:val="569CD6"/>
+          <w:sz w:val="21"/>
+          <w:szCs w:val="21"/>
+        </w:rPr>
+        <w:t>{</w:t>
+      </w:r>
+      <w:r>
+        <w:rPr>
+          <w:rFonts w:ascii="Consolas" w:eastAsia="Times New Roman" w:hAnsi="Consolas" w:cs="Times New Roman"/>
+          <w:color w:val="4FC1FF"/>
+          <w:sz w:val="21"/>
+          <w:szCs w:val="21"/>
+        </w:rPr>
+        <w:t>endIndex</w:t>
+      </w:r>
+      <w:r>
+        <w:rPr>
+          <w:rFonts w:ascii="Consolas" w:eastAsia="Times New Roman" w:hAnsi="Consolas" w:cs="Times New Roman"/>
+          <w:color w:val="569CD6"/>
+          <w:sz w:val="21"/>
+          <w:szCs w:val="21"/>
+        </w:rPr>
+        <w:t>}</w:t>
+      </w:r>
+    </w:p>
+    <w:p>
+      <w:pPr>
+        <w:shd w:val="clear" w:color="auto" w:fill="1F1F1F"/>
+        <w:spacing w:after="0" w:line="300" w:lineRule="atLeast"/>
+        <w:rPr>
+          <w:rFonts w:ascii="Consolas" w:eastAsia="Times New Roman" w:hAnsi="Consolas" w:cs="Times New Roman"/>
+          <w:color w:val="CCCCCC"/>
+          <w:sz w:val="21"/>
+          <w:szCs w:val="21"/>
+        </w:rPr>
+      </w:pPr>
+      <w:r>
+        <w:rPr>
+          <w:rFonts w:ascii="Consolas" w:eastAsia="Times New Roman" w:hAnsi="Consolas" w:cs="Times New Roman"/>
+          <w:color w:val="CCCCCC"/>
+          <w:sz w:val="21"/>
+          <w:szCs w:val="21"/>
+        </w:rPr>
+        <w:t xml:space="preserve">  </w:t>
+      </w:r>
+      <w:r>
+        <w:rPr>
+          <w:rFonts w:ascii="Consolas" w:eastAsia="Times New Roman" w:hAnsi="Consolas" w:cs="Times New Roman"/>
+          <w:color w:val="808080"/>
+          <w:sz w:val="21"/>
+          <w:szCs w:val="21"/>
+        </w:rPr>
+        <w:t>/&gt;</w:t>
+      </w:r>
+    </w:p>
+    <w:p>
+      <w:pPr>
+        <w:shd w:val="clear" w:color="auto" w:fill="1F1F1F"/>
+        <w:spacing w:after="0" w:line="300" w:lineRule="atLeast"/>
+        <w:rPr>
+          <w:rFonts w:ascii="Consolas" w:eastAsia="Times New Roman" w:hAnsi="Consolas" w:cs="Times New Roman"/>
+          <w:color w:val="CCCCCC"/>
+          <w:sz w:val="21"/>
+          <w:szCs w:val="21"/>
+        </w:rPr>
+      </w:pPr>
+      <w:r>
+        <w:rPr>
+          <w:rFonts w:ascii="Consolas" w:eastAsia="Times New Roman" w:hAnsi="Consolas" w:cs="Times New Roman"/>
+          <w:color w:val="CCCCCC"/>
+          <w:sz w:val="21"/>
+          <w:szCs w:val="21"/>
+        </w:rPr>
+        <w:t>)}</w:t>
+      </w:r>
+    </w:p>
+    <w:p>
+      <w:bookmarkStart w:id="0" w:name="_GoBack"/>
+      <w:bookmarkEnd w:id="0"/>
+    </w:p>
     <w:sectPr>
       <w:pgSz w:w="12240" w:h="15840"/>
       <w:pgMar w:top="1440" w:right="1440" w:bottom="1440" w:left="1440" w:header="720" w:footer="720" w:gutter="0"/>
@@ -7901,6 +9667,155 @@
     </w:lvl>
   </w:abstractNum>
   <w:abstractNum w:abstractNumId="51" w15:restartNumberingAfterBreak="0">
+    <w:nsid w:val="44857391"/>
+    <w:multiLevelType w:val="multilevel"/>
+    <w:tmpl w:val="B63CA7E0"/>
+    <w:lvl w:ilvl="0">
+      <w:start w:val="1"/>
+      <w:numFmt w:val="bullet"/>
+      <w:lvlText w:val=""/>
+      <w:lvlJc w:val="left"/>
+      <w:pPr>
+        <w:tabs>
+          <w:tab w:val="num" w:pos="720"/>
+        </w:tabs>
+        <w:ind w:left="720" w:hanging="360"/>
+      </w:pPr>
+      <w:rPr>
+        <w:rFonts w:ascii="Symbol" w:hAnsi="Symbol" w:hint="default"/>
+        <w:sz w:val="20"/>
+      </w:rPr>
+    </w:lvl>
+    <w:lvl w:ilvl="1" w:tentative="1">
+      <w:start w:val="1"/>
+      <w:numFmt w:val="bullet"/>
+      <w:lvlText w:val="o"/>
+      <w:lvlJc w:val="left"/>
+      <w:pPr>
+        <w:tabs>
+          <w:tab w:val="num" w:pos="1440"/>
+        </w:tabs>
+        <w:ind w:left="1440" w:hanging="360"/>
+      </w:pPr>
+      <w:rPr>
+        <w:rFonts w:ascii="Courier New" w:hAnsi="Courier New" w:hint="default"/>
+        <w:sz w:val="20"/>
+      </w:rPr>
+    </w:lvl>
+    <w:lvl w:ilvl="2" w:tentative="1">
+      <w:start w:val="1"/>
+      <w:numFmt w:val="bullet"/>
+      <w:lvlText w:val=""/>
+      <w:lvlJc w:val="left"/>
+      <w:pPr>
+        <w:tabs>
+          <w:tab w:val="num" w:pos="2160"/>
+        </w:tabs>
+        <w:ind w:left="2160" w:hanging="360"/>
+      </w:pPr>
+      <w:rPr>
+        <w:rFonts w:ascii="Wingdings" w:hAnsi="Wingdings" w:hint="default"/>
+        <w:sz w:val="20"/>
+      </w:rPr>
+    </w:lvl>
+    <w:lvl w:ilvl="3" w:tentative="1">
+      <w:start w:val="1"/>
+      <w:numFmt w:val="bullet"/>
+      <w:lvlText w:val=""/>
+      <w:lvlJc w:val="left"/>
+      <w:pPr>
+        <w:tabs>
+          <w:tab w:val="num" w:pos="2880"/>
+        </w:tabs>
+        <w:ind w:left="2880" w:hanging="360"/>
+      </w:pPr>
+      <w:rPr>
+        <w:rFonts w:ascii="Wingdings" w:hAnsi="Wingdings" w:hint="default"/>
+        <w:sz w:val="20"/>
+      </w:rPr>
+    </w:lvl>
+    <w:lvl w:ilvl="4" w:tentative="1">
+      <w:start w:val="1"/>
+      <w:numFmt w:val="bullet"/>
+      <w:lvlText w:val=""/>
+      <w:lvlJc w:val="left"/>
+      <w:pPr>
+        <w:tabs>
+          <w:tab w:val="num" w:pos="3600"/>
+        </w:tabs>
+        <w:ind w:left="3600" w:hanging="360"/>
+      </w:pPr>
+      <w:rPr>
+        <w:rFonts w:ascii="Wingdings" w:hAnsi="Wingdings" w:hint="default"/>
+        <w:sz w:val="20"/>
+      </w:rPr>
+    </w:lvl>
+    <w:lvl w:ilvl="5" w:tentative="1">
+      <w:start w:val="1"/>
+      <w:numFmt w:val="bullet"/>
+      <w:lvlText w:val=""/>
+      <w:lvlJc w:val="left"/>
+      <w:pPr>
+        <w:tabs>
+          <w:tab w:val="num" w:pos="4320"/>
+        </w:tabs>
+        <w:ind w:left="4320" w:hanging="360"/>
+      </w:pPr>
+      <w:rPr>
+        <w:rFonts w:ascii="Wingdings" w:hAnsi="Wingdings" w:hint="default"/>
+        <w:sz w:val="20"/>
+      </w:rPr>
+    </w:lvl>
+    <w:lvl w:ilvl="6" w:tentative="1">
+      <w:start w:val="1"/>
+      <w:numFmt w:val="bullet"/>
+      <w:lvlText w:val=""/>
+      <w:lvlJc w:val="left"/>
+      <w:pPr>
+        <w:tabs>
+          <w:tab w:val="num" w:pos="5040"/>
+        </w:tabs>
+        <w:ind w:left="5040" w:hanging="360"/>
+      </w:pPr>
+      <w:rPr>
+        <w:rFonts w:ascii="Wingdings" w:hAnsi="Wingdings" w:hint="default"/>
+        <w:sz w:val="20"/>
+      </w:rPr>
+    </w:lvl>
+    <w:lvl w:ilvl="7" w:tentative="1">
+      <w:start w:val="1"/>
+      <w:numFmt w:val="bullet"/>
+      <w:lvlText w:val=""/>
+      <w:lvlJc w:val="left"/>
+      <w:pPr>
+        <w:tabs>
+          <w:tab w:val="num" w:pos="5760"/>
+        </w:tabs>
+        <w:ind w:left="5760" w:hanging="360"/>
+      </w:pPr>
+      <w:rPr>
+        <w:rFonts w:ascii="Wingdings" w:hAnsi="Wingdings" w:hint="default"/>
+        <w:sz w:val="20"/>
+      </w:rPr>
+    </w:lvl>
+    <w:lvl w:ilvl="8" w:tentative="1">
+      <w:start w:val="1"/>
+      <w:numFmt w:val="bullet"/>
+      <w:lvlText w:val=""/>
+      <w:lvlJc w:val="left"/>
+      <w:pPr>
+        <w:tabs>
+          <w:tab w:val="num" w:pos="6480"/>
+        </w:tabs>
+        <w:ind w:left="6480" w:hanging="360"/>
+      </w:pPr>
+      <w:rPr>
+        <w:rFonts w:ascii="Wingdings" w:hAnsi="Wingdings" w:hint="default"/>
+        <w:sz w:val="20"/>
+      </w:rPr>
+    </w:lvl>
+  </w:abstractNum>
+  <w:abstractNum w:abstractNumId="52" w15:restartNumberingAfterBreak="0">
     <w:nsid w:val="450C2B8E"/>
     <w:multiLevelType w:val="multilevel"/>
     <w:tmpl w:val="349CD4A0"/>
@@ -8049,7 +9964,7 @@
       </w:rPr>
     </w:lvl>
   </w:abstractNum>
-  <w:abstractNum w:abstractNumId="52" w15:restartNumberingAfterBreak="0">
+  <w:abstractNum w:abstractNumId="53" w15:restartNumberingAfterBreak="0">
     <w:nsid w:val="45F91BDA"/>
     <w:multiLevelType w:val="multilevel"/>
     <w:tmpl w:val="62D27536"/>
@@ -8162,7 +10077,7 @@
       </w:pPr>
     </w:lvl>
   </w:abstractNum>
-  <w:abstractNum w:abstractNumId="53" w15:restartNumberingAfterBreak="0">
+  <w:abstractNum w:abstractNumId="54" w15:restartNumberingAfterBreak="0">
     <w:nsid w:val="476B0CBE"/>
     <w:multiLevelType w:val="multilevel"/>
     <w:tmpl w:val="EDC2E2B6"/>
@@ -8311,7 +10226,7 @@
       </w:rPr>
     </w:lvl>
   </w:abstractNum>
-  <w:abstractNum w:abstractNumId="54" w15:restartNumberingAfterBreak="0">
+  <w:abstractNum w:abstractNumId="55" w15:restartNumberingAfterBreak="0">
     <w:nsid w:val="47710399"/>
     <w:multiLevelType w:val="multilevel"/>
     <w:tmpl w:val="5218DF2A"/>
@@ -8460,7 +10375,7 @@
       </w:rPr>
     </w:lvl>
   </w:abstractNum>
-  <w:abstractNum w:abstractNumId="55" w15:restartNumberingAfterBreak="0">
+  <w:abstractNum w:abstractNumId="56" w15:restartNumberingAfterBreak="0">
     <w:nsid w:val="499821AB"/>
     <w:multiLevelType w:val="multilevel"/>
     <w:tmpl w:val="99C8012E"/>
@@ -8609,7 +10524,7 @@
       </w:rPr>
     </w:lvl>
   </w:abstractNum>
-  <w:abstractNum w:abstractNumId="56" w15:restartNumberingAfterBreak="0">
+  <w:abstractNum w:abstractNumId="57" w15:restartNumberingAfterBreak="0">
     <w:nsid w:val="49F1781D"/>
     <w:multiLevelType w:val="multilevel"/>
     <w:tmpl w:val="780CD3F8"/>
@@ -8758,7 +10673,7 @@
       </w:rPr>
     </w:lvl>
   </w:abstractNum>
-  <w:abstractNum w:abstractNumId="57" w15:restartNumberingAfterBreak="0">
+  <w:abstractNum w:abstractNumId="58" w15:restartNumberingAfterBreak="0">
     <w:nsid w:val="4B262A0F"/>
     <w:multiLevelType w:val="multilevel"/>
     <w:tmpl w:val="5FAE2076"/>
@@ -8907,7 +10822,7 @@
       </w:rPr>
     </w:lvl>
   </w:abstractNum>
-  <w:abstractNum w:abstractNumId="58" w15:restartNumberingAfterBreak="0">
+  <w:abstractNum w:abstractNumId="59" w15:restartNumberingAfterBreak="0">
     <w:nsid w:val="4B425877"/>
     <w:multiLevelType w:val="multilevel"/>
     <w:tmpl w:val="3DFA21E2"/>
@@ -9056,7 +10971,7 @@
       </w:rPr>
     </w:lvl>
   </w:abstractNum>
-  <w:abstractNum w:abstractNumId="59" w15:restartNumberingAfterBreak="0">
+  <w:abstractNum w:abstractNumId="60" w15:restartNumberingAfterBreak="0">
     <w:nsid w:val="502732D2"/>
     <w:multiLevelType w:val="multilevel"/>
     <w:tmpl w:val="B8FC3030"/>
@@ -9205,7 +11120,7 @@
       </w:rPr>
     </w:lvl>
   </w:abstractNum>
-  <w:abstractNum w:abstractNumId="60" w15:restartNumberingAfterBreak="0">
+  <w:abstractNum w:abstractNumId="61" w15:restartNumberingAfterBreak="0">
     <w:nsid w:val="508F37B2"/>
     <w:multiLevelType w:val="multilevel"/>
     <w:tmpl w:val="DDBE7EC2"/>
@@ -9354,7 +11269,7 @@
       </w:rPr>
     </w:lvl>
   </w:abstractNum>
-  <w:abstractNum w:abstractNumId="61" w15:restartNumberingAfterBreak="0">
+  <w:abstractNum w:abstractNumId="62" w15:restartNumberingAfterBreak="0">
     <w:nsid w:val="50F75965"/>
     <w:multiLevelType w:val="multilevel"/>
     <w:tmpl w:val="6AE2BFEA"/>
@@ -9503,7 +11418,7 @@
       </w:rPr>
     </w:lvl>
   </w:abstractNum>
-  <w:abstractNum w:abstractNumId="62" w15:restartNumberingAfterBreak="0">
+  <w:abstractNum w:abstractNumId="63" w15:restartNumberingAfterBreak="0">
     <w:nsid w:val="5245711E"/>
     <w:multiLevelType w:val="multilevel"/>
     <w:tmpl w:val="D98E9902"/>
@@ -9652,7 +11567,7 @@
       </w:rPr>
     </w:lvl>
   </w:abstractNum>
-  <w:abstractNum w:abstractNumId="63" w15:restartNumberingAfterBreak="0">
+  <w:abstractNum w:abstractNumId="64" w15:restartNumberingAfterBreak="0">
     <w:nsid w:val="53C85F57"/>
     <w:multiLevelType w:val="multilevel"/>
     <w:tmpl w:val="CE505912"/>
@@ -9801,7 +11716,7 @@
       </w:rPr>
     </w:lvl>
   </w:abstractNum>
-  <w:abstractNum w:abstractNumId="64" w15:restartNumberingAfterBreak="0">
+  <w:abstractNum w:abstractNumId="65" w15:restartNumberingAfterBreak="0">
     <w:nsid w:val="54297064"/>
     <w:multiLevelType w:val="multilevel"/>
     <w:tmpl w:val="FD7AF70E"/>
@@ -9950,7 +11865,7 @@
       </w:rPr>
     </w:lvl>
   </w:abstractNum>
-  <w:abstractNum w:abstractNumId="65" w15:restartNumberingAfterBreak="0">
+  <w:abstractNum w:abstractNumId="66" w15:restartNumberingAfterBreak="0">
     <w:nsid w:val="5485409E"/>
     <w:multiLevelType w:val="multilevel"/>
     <w:tmpl w:val="4FAA9170"/>
@@ -10099,7 +12014,7 @@
       </w:rPr>
     </w:lvl>
   </w:abstractNum>
-  <w:abstractNum w:abstractNumId="66" w15:restartNumberingAfterBreak="0">
+  <w:abstractNum w:abstractNumId="67" w15:restartNumberingAfterBreak="0">
     <w:nsid w:val="56750426"/>
     <w:multiLevelType w:val="multilevel"/>
     <w:tmpl w:val="B8622832"/>
@@ -10212,7 +12127,7 @@
       </w:pPr>
     </w:lvl>
   </w:abstractNum>
-  <w:abstractNum w:abstractNumId="67" w15:restartNumberingAfterBreak="0">
+  <w:abstractNum w:abstractNumId="68" w15:restartNumberingAfterBreak="0">
     <w:nsid w:val="58F14D66"/>
     <w:multiLevelType w:val="multilevel"/>
     <w:tmpl w:val="F64A38D2"/>
@@ -10361,7 +12276,7 @@
       </w:rPr>
     </w:lvl>
   </w:abstractNum>
-  <w:abstractNum w:abstractNumId="68" w15:restartNumberingAfterBreak="0">
+  <w:abstractNum w:abstractNumId="69" w15:restartNumberingAfterBreak="0">
     <w:nsid w:val="5B3C4E8A"/>
     <w:multiLevelType w:val="multilevel"/>
     <w:tmpl w:val="A28667FE"/>
@@ -10510,7 +12425,7 @@
       </w:rPr>
     </w:lvl>
   </w:abstractNum>
-  <w:abstractNum w:abstractNumId="69" w15:restartNumberingAfterBreak="0">
+  <w:abstractNum w:abstractNumId="70" w15:restartNumberingAfterBreak="0">
     <w:nsid w:val="5D071F82"/>
     <w:multiLevelType w:val="multilevel"/>
     <w:tmpl w:val="D80E5276"/>
@@ -10659,7 +12574,7 @@
       </w:rPr>
     </w:lvl>
   </w:abstractNum>
-  <w:abstractNum w:abstractNumId="70" w15:restartNumberingAfterBreak="0">
+  <w:abstractNum w:abstractNumId="71" w15:restartNumberingAfterBreak="0">
     <w:nsid w:val="5F756939"/>
     <w:multiLevelType w:val="multilevel"/>
     <w:tmpl w:val="05225F7C"/>
@@ -10808,7 +12723,7 @@
       </w:rPr>
     </w:lvl>
   </w:abstractNum>
-  <w:abstractNum w:abstractNumId="71" w15:restartNumberingAfterBreak="0">
+  <w:abstractNum w:abstractNumId="72" w15:restartNumberingAfterBreak="0">
     <w:nsid w:val="621A52B8"/>
     <w:multiLevelType w:val="multilevel"/>
     <w:tmpl w:val="320E8C1A"/>
@@ -10957,7 +12872,7 @@
       </w:rPr>
     </w:lvl>
   </w:abstractNum>
-  <w:abstractNum w:abstractNumId="72" w15:restartNumberingAfterBreak="0">
+  <w:abstractNum w:abstractNumId="73" w15:restartNumberingAfterBreak="0">
     <w:nsid w:val="628711ED"/>
     <w:multiLevelType w:val="multilevel"/>
     <w:tmpl w:val="B32C1B1C"/>
@@ -11106,7 +13021,7 @@
       </w:rPr>
     </w:lvl>
   </w:abstractNum>
-  <w:abstractNum w:abstractNumId="73" w15:restartNumberingAfterBreak="0">
+  <w:abstractNum w:abstractNumId="74" w15:restartNumberingAfterBreak="0">
     <w:nsid w:val="641257BC"/>
     <w:multiLevelType w:val="multilevel"/>
     <w:tmpl w:val="0A687948"/>
@@ -11255,7 +13170,7 @@
       </w:rPr>
     </w:lvl>
   </w:abstractNum>
-  <w:abstractNum w:abstractNumId="74" w15:restartNumberingAfterBreak="0">
+  <w:abstractNum w:abstractNumId="75" w15:restartNumberingAfterBreak="0">
     <w:nsid w:val="6876494E"/>
     <w:multiLevelType w:val="multilevel"/>
     <w:tmpl w:val="FAF05186"/>
@@ -11404,7 +13319,7 @@
       </w:rPr>
     </w:lvl>
   </w:abstractNum>
-  <w:abstractNum w:abstractNumId="75" w15:restartNumberingAfterBreak="0">
+  <w:abstractNum w:abstractNumId="76" w15:restartNumberingAfterBreak="0">
     <w:nsid w:val="68D17830"/>
     <w:multiLevelType w:val="multilevel"/>
     <w:tmpl w:val="49ACCDB6"/>
@@ -11553,7 +13468,7 @@
       </w:rPr>
     </w:lvl>
   </w:abstractNum>
-  <w:abstractNum w:abstractNumId="76" w15:restartNumberingAfterBreak="0">
+  <w:abstractNum w:abstractNumId="77" w15:restartNumberingAfterBreak="0">
     <w:nsid w:val="692C0835"/>
     <w:multiLevelType w:val="multilevel"/>
     <w:tmpl w:val="29AADBD4"/>
@@ -11702,7 +13617,7 @@
       </w:rPr>
     </w:lvl>
   </w:abstractNum>
-  <w:abstractNum w:abstractNumId="77" w15:restartNumberingAfterBreak="0">
+  <w:abstractNum w:abstractNumId="78" w15:restartNumberingAfterBreak="0">
     <w:nsid w:val="6A5B032D"/>
     <w:multiLevelType w:val="multilevel"/>
     <w:tmpl w:val="06B0CF4E"/>
@@ -11851,7 +13766,7 @@
       </w:rPr>
     </w:lvl>
   </w:abstractNum>
-  <w:abstractNum w:abstractNumId="78" w15:restartNumberingAfterBreak="0">
+  <w:abstractNum w:abstractNumId="79" w15:restartNumberingAfterBreak="0">
     <w:nsid w:val="6C803B21"/>
     <w:multiLevelType w:val="multilevel"/>
     <w:tmpl w:val="4132AE96"/>
@@ -12000,7 +13915,7 @@
       </w:rPr>
     </w:lvl>
   </w:abstractNum>
-  <w:abstractNum w:abstractNumId="79" w15:restartNumberingAfterBreak="0">
+  <w:abstractNum w:abstractNumId="80" w15:restartNumberingAfterBreak="0">
     <w:nsid w:val="6DA05FFB"/>
     <w:multiLevelType w:val="multilevel"/>
     <w:tmpl w:val="BDDA0C20"/>
@@ -12149,7 +14064,7 @@
       </w:rPr>
     </w:lvl>
   </w:abstractNum>
-  <w:abstractNum w:abstractNumId="80" w15:restartNumberingAfterBreak="0">
+  <w:abstractNum w:abstractNumId="81" w15:restartNumberingAfterBreak="0">
     <w:nsid w:val="71063316"/>
     <w:multiLevelType w:val="multilevel"/>
     <w:tmpl w:val="41585EBA"/>
@@ -12298,7 +14213,7 @@
       </w:rPr>
     </w:lvl>
   </w:abstractNum>
-  <w:abstractNum w:abstractNumId="81" w15:restartNumberingAfterBreak="0">
+  <w:abstractNum w:abstractNumId="82" w15:restartNumberingAfterBreak="0">
     <w:nsid w:val="710E094B"/>
     <w:multiLevelType w:val="multilevel"/>
     <w:tmpl w:val="5BCE4CA2"/>
@@ -12447,7 +14362,7 @@
       </w:rPr>
     </w:lvl>
   </w:abstractNum>
-  <w:abstractNum w:abstractNumId="82" w15:restartNumberingAfterBreak="0">
+  <w:abstractNum w:abstractNumId="83" w15:restartNumberingAfterBreak="0">
     <w:nsid w:val="726025C7"/>
     <w:multiLevelType w:val="multilevel"/>
     <w:tmpl w:val="EDB26364"/>
@@ -12596,7 +14511,7 @@
       </w:rPr>
     </w:lvl>
   </w:abstractNum>
-  <w:abstractNum w:abstractNumId="83" w15:restartNumberingAfterBreak="0">
+  <w:abstractNum w:abstractNumId="84" w15:restartNumberingAfterBreak="0">
     <w:nsid w:val="77985091"/>
     <w:multiLevelType w:val="multilevel"/>
     <w:tmpl w:val="1E8AE4F2"/>
@@ -12745,7 +14660,7 @@
       </w:rPr>
     </w:lvl>
   </w:abstractNum>
-  <w:abstractNum w:abstractNumId="84" w15:restartNumberingAfterBreak="0">
+  <w:abstractNum w:abstractNumId="85" w15:restartNumberingAfterBreak="0">
     <w:nsid w:val="79E47691"/>
     <w:multiLevelType w:val="multilevel"/>
     <w:tmpl w:val="EE98F8BE"/>
@@ -12894,7 +14809,7 @@
       </w:rPr>
     </w:lvl>
   </w:abstractNum>
-  <w:abstractNum w:abstractNumId="85" w15:restartNumberingAfterBreak="0">
+  <w:abstractNum w:abstractNumId="86" w15:restartNumberingAfterBreak="0">
     <w:nsid w:val="7D29619E"/>
     <w:multiLevelType w:val="multilevel"/>
     <w:tmpl w:val="77A0A8BE"/>
@@ -13043,7 +14958,7 @@
       </w:rPr>
     </w:lvl>
   </w:abstractNum>
-  <w:abstractNum w:abstractNumId="86" w15:restartNumberingAfterBreak="0">
+  <w:abstractNum w:abstractNumId="87" w15:restartNumberingAfterBreak="0">
     <w:nsid w:val="7DEC2225"/>
     <w:multiLevelType w:val="multilevel"/>
     <w:tmpl w:val="1966BF80"/>
@@ -13193,19 +15108,19 @@
     </w:lvl>
   </w:abstractNum>
   <w:num w:numId="1">
-    <w:abstractNumId w:val="63"/>
+    <w:abstractNumId w:val="64"/>
   </w:num>
   <w:num w:numId="2">
     <w:abstractNumId w:val="40"/>
   </w:num>
   <w:num w:numId="3">
-    <w:abstractNumId w:val="60"/>
+    <w:abstractNumId w:val="61"/>
   </w:num>
   <w:num w:numId="4">
     <w:abstractNumId w:val="34"/>
   </w:num>
   <w:num w:numId="5">
-    <w:abstractNumId w:val="81"/>
+    <w:abstractNumId w:val="82"/>
   </w:num>
   <w:num w:numId="6">
     <w:abstractNumId w:val="44"/>
@@ -13214,16 +15129,16 @@
     <w:abstractNumId w:val="3"/>
   </w:num>
   <w:num w:numId="8">
-    <w:abstractNumId w:val="75"/>
+    <w:abstractNumId w:val="76"/>
   </w:num>
   <w:num w:numId="9">
     <w:abstractNumId w:val="22"/>
   </w:num>
   <w:num w:numId="10">
-    <w:abstractNumId w:val="55"/>
+    <w:abstractNumId w:val="56"/>
   </w:num>
   <w:num w:numId="11">
-    <w:abstractNumId w:val="70"/>
+    <w:abstractNumId w:val="71"/>
   </w:num>
   <w:num w:numId="12">
     <w:abstractNumId w:val="45"/>
@@ -13241,7 +15156,7 @@
     <w:abstractNumId w:val="11"/>
   </w:num>
   <w:num w:numId="17">
-    <w:abstractNumId w:val="73"/>
+    <w:abstractNumId w:val="74"/>
   </w:num>
   <w:num w:numId="18">
     <w:abstractNumId w:val="10"/>
@@ -13256,22 +15171,22 @@
     <w:abstractNumId w:val="37"/>
   </w:num>
   <w:num w:numId="22">
-    <w:abstractNumId w:val="85"/>
+    <w:abstractNumId w:val="86"/>
   </w:num>
   <w:num w:numId="23">
     <w:abstractNumId w:val="4"/>
   </w:num>
   <w:num w:numId="24">
-    <w:abstractNumId w:val="74"/>
+    <w:abstractNumId w:val="75"/>
   </w:num>
   <w:num w:numId="25">
-    <w:abstractNumId w:val="80"/>
+    <w:abstractNumId w:val="81"/>
   </w:num>
   <w:num w:numId="26">
     <w:abstractNumId w:val="32"/>
   </w:num>
   <w:num w:numId="27">
-    <w:abstractNumId w:val="84"/>
+    <w:abstractNumId w:val="85"/>
   </w:num>
   <w:num w:numId="28">
     <w:abstractNumId w:val="29"/>
@@ -13283,10 +15198,10 @@
     <w:abstractNumId w:val="48"/>
   </w:num>
   <w:num w:numId="31">
-    <w:abstractNumId w:val="51"/>
+    <w:abstractNumId w:val="52"/>
   </w:num>
   <w:num w:numId="32">
-    <w:abstractNumId w:val="53"/>
+    <w:abstractNumId w:val="54"/>
   </w:num>
   <w:num w:numId="33">
     <w:abstractNumId w:val="8"/>
@@ -13295,13 +15210,13 @@
     <w:abstractNumId w:val="26"/>
   </w:num>
   <w:num w:numId="35">
-    <w:abstractNumId w:val="71"/>
+    <w:abstractNumId w:val="72"/>
   </w:num>
   <w:num w:numId="36">
     <w:abstractNumId w:val="20"/>
   </w:num>
   <w:num w:numId="37">
-    <w:abstractNumId w:val="67"/>
+    <w:abstractNumId w:val="68"/>
   </w:num>
   <w:num w:numId="38">
     <w:abstractNumId w:val="23"/>
@@ -13316,19 +15231,19 @@
     <w:abstractNumId w:val="7"/>
   </w:num>
   <w:num w:numId="42">
-    <w:abstractNumId w:val="65"/>
+    <w:abstractNumId w:val="66"/>
   </w:num>
   <w:num w:numId="43">
-    <w:abstractNumId w:val="86"/>
+    <w:abstractNumId w:val="87"/>
   </w:num>
   <w:num w:numId="44">
     <w:abstractNumId w:val="17"/>
   </w:num>
   <w:num w:numId="45">
-    <w:abstractNumId w:val="83"/>
+    <w:abstractNumId w:val="84"/>
   </w:num>
   <w:num w:numId="46">
-    <w:abstractNumId w:val="72"/>
+    <w:abstractNumId w:val="73"/>
   </w:num>
   <w:num w:numId="47">
     <w:abstractNumId w:val="49"/>
@@ -13337,13 +15252,13 @@
     <w:abstractNumId w:val="35"/>
   </w:num>
   <w:num w:numId="49">
-    <w:abstractNumId w:val="61"/>
+    <w:abstractNumId w:val="62"/>
   </w:num>
   <w:num w:numId="50">
     <w:abstractNumId w:val="2"/>
   </w:num>
   <w:num w:numId="51">
-    <w:abstractNumId w:val="77"/>
+    <w:abstractNumId w:val="78"/>
   </w:num>
   <w:num w:numId="52">
     <w:abstractNumId w:val="0"/>
@@ -13355,13 +15270,13 @@
     <w:abstractNumId w:val="1"/>
   </w:num>
   <w:num w:numId="55">
-    <w:abstractNumId w:val="82"/>
+    <w:abstractNumId w:val="83"/>
   </w:num>
   <w:num w:numId="56">
-    <w:abstractNumId w:val="68"/>
+    <w:abstractNumId w:val="69"/>
   </w:num>
   <w:num w:numId="57">
-    <w:abstractNumId w:val="56"/>
+    <w:abstractNumId w:val="57"/>
   </w:num>
   <w:num w:numId="58">
     <w:abstractNumId w:val="30"/>
@@ -13376,19 +15291,19 @@
     <w:abstractNumId w:val="33"/>
   </w:num>
   <w:num w:numId="62">
-    <w:abstractNumId w:val="59"/>
+    <w:abstractNumId w:val="60"/>
   </w:num>
   <w:num w:numId="63">
-    <w:abstractNumId w:val="64"/>
+    <w:abstractNumId w:val="65"/>
   </w:num>
   <w:num w:numId="64">
-    <w:abstractNumId w:val="57"/>
+    <w:abstractNumId w:val="58"/>
   </w:num>
   <w:num w:numId="65">
-    <w:abstractNumId w:val="69"/>
+    <w:abstractNumId w:val="70"/>
   </w:num>
   <w:num w:numId="66">
-    <w:abstractNumId w:val="79"/>
+    <w:abstractNumId w:val="80"/>
   </w:num>
   <w:num w:numId="67">
     <w:abstractNumId w:val="42"/>
@@ -13397,10 +15312,10 @@
     <w:abstractNumId w:val="41"/>
   </w:num>
   <w:num w:numId="69">
-    <w:abstractNumId w:val="66"/>
+    <w:abstractNumId w:val="67"/>
   </w:num>
   <w:num w:numId="70">
-    <w:abstractNumId w:val="54"/>
+    <w:abstractNumId w:val="55"/>
   </w:num>
   <w:num w:numId="71">
     <w:abstractNumId w:val="47"/>
@@ -13418,7 +15333,7 @@
     <w:abstractNumId w:val="25"/>
   </w:num>
   <w:num w:numId="76">
-    <w:abstractNumId w:val="58"/>
+    <w:abstractNumId w:val="59"/>
   </w:num>
   <w:num w:numId="77">
     <w:abstractNumId w:val="27"/>
@@ -13433,10 +15348,10 @@
     <w:abstractNumId w:val="50"/>
   </w:num>
   <w:num w:numId="81">
-    <w:abstractNumId w:val="76"/>
+    <w:abstractNumId w:val="77"/>
   </w:num>
   <w:num w:numId="82">
-    <w:abstractNumId w:val="78"/>
+    <w:abstractNumId w:val="79"/>
   </w:num>
   <w:num w:numId="83">
     <w:abstractNumId w:val="28"/>
@@ -13448,10 +15363,13 @@
     <w:abstractNumId w:val="21"/>
   </w:num>
   <w:num w:numId="86">
-    <w:abstractNumId w:val="62"/>
+    <w:abstractNumId w:val="63"/>
   </w:num>
   <w:num w:numId="87">
-    <w:abstractNumId w:val="52"/>
+    <w:abstractNumId w:val="53"/>
+  </w:num>
+  <w:num w:numId="88">
+    <w:abstractNumId w:val="51"/>
   </w:num>
   <w:numIdMacAtCleanup w:val="84"/>
 </w:numbering>
@@ -13919,6 +15837,7 @@
   <w:style w:type="character" w:default="1" w:styleId="DefaultParagraphFont">
     <w:name w:val="Default Paragraph Font"/>
     <w:uiPriority w:val="1"/>
+    <w:semiHidden/>
     <w:unhideWhenUsed/>
   </w:style>
   <w:style w:type="table" w:default="1" w:styleId="TableNormal">

</xml_diff>